<commit_message>
aggiunto scheletro di frontend per web app
</commit_message>
<xml_diff>
--- a/docs/UserGuide_HLA_AnyLogic.docx
+++ b/docs/UserGuide_HLA_AnyLogic.docx
@@ -8,31 +8,31 @@
         <w:rPr>
           <w:rFonts w:ascii="Cascadia Code" w:hAnsi="Cascadia Code"/>
           <w:color w:val="A31515"/>
-          <w:sz w:val="40"/>
-          <w:szCs w:val="40"/>
-        </w:rPr>
-      </w:pPr>
-      <w:r>
-        <w:rPr>
-          <w:rFonts w:ascii="Cascadia Code" w:hAnsi="Cascadia Code"/>
-          <w:sz w:val="40"/>
-          <w:szCs w:val="40"/>
+          <w:sz w:val="36"/>
+          <w:szCs w:val="36"/>
+        </w:rPr>
+      </w:pPr>
+      <w:r>
+        <w:rPr>
+          <w:rFonts w:ascii="Cascadia Code" w:hAnsi="Cascadia Code"/>
+          <w:sz w:val="36"/>
+          <w:szCs w:val="36"/>
         </w:rPr>
         <w:t xml:space="preserve">User guide of a distributed system based on the </w:t>
       </w:r>
       <w:r>
         <w:rPr>
           <w:rFonts w:ascii="Cascadia Code" w:hAnsi="Cascadia Code"/>
-          <w:sz w:val="40"/>
-          <w:szCs w:val="40"/>
+          <w:sz w:val="36"/>
+          <w:szCs w:val="36"/>
         </w:rPr>
         <w:t>comunication</w:t>
       </w:r>
       <w:r>
         <w:rPr>
           <w:rFonts w:ascii="Cascadia Code" w:hAnsi="Cascadia Code"/>
-          <w:sz w:val="40"/>
-          <w:szCs w:val="40"/>
+          <w:sz w:val="36"/>
+          <w:szCs w:val="36"/>
         </w:rPr>
         <w:t xml:space="preserve"> protocol HLA</w:t>
       </w:r>
@@ -233,9 +233,7 @@
         <w:jc w:val="center"/>
         <w:rPr>
           <w:rFonts w:ascii="Cascadia Mono" w:hAnsi="Cascadia Mono" w:cs="Cascadia Mono"/>
-          <w:color w:val="A31515"/>
-          <w:sz w:val="19"/>
-          <w:szCs w:val="19"/>
+          <w:color w:val="000000"/>
         </w:rPr>
       </w:pPr>
       <w:r>
@@ -243,8 +241,8 @@
           <w:noProof/>
         </w:rPr>
         <w:drawing>
-          <wp:inline distT="0" distB="0" distL="0" distR="0" wp14:anchorId="19C285DF" wp14:editId="022C360D">
-            <wp:extent cx="4254500" cy="1454150"/>
+          <wp:inline distT="0" distB="0" distL="0" distR="0" wp14:anchorId="19C285DF" wp14:editId="676B1F8F">
+            <wp:extent cx="4365972" cy="1492250"/>
             <wp:effectExtent l="0" t="0" r="0" b="0"/>
             <wp:docPr id="1" name="Immagine 1"/>
             <wp:cNvGraphicFramePr>
@@ -260,7 +258,7 @@
                     </pic:cNvPicPr>
                   </pic:nvPicPr>
                   <pic:blipFill>
-                    <a:blip r:embed="rId4">
+                    <a:blip r:embed="rId5">
                       <a:extLst>
                         <a:ext uri="{28A0092B-C50C-407E-A947-70E740481C1C}">
                           <a14:useLocalDpi xmlns:a14="http://schemas.microsoft.com/office/drawing/2010/main" val="0"/>
@@ -275,7 +273,7 @@
                   <pic:spPr bwMode="auto">
                     <a:xfrm>
                       <a:off x="0" y="0"/>
-                      <a:ext cx="4254500" cy="1454150"/>
+                      <a:ext cx="4421307" cy="1511163"/>
                     </a:xfrm>
                     <a:prstGeom prst="rect">
                       <a:avLst/>
@@ -294,621 +292,209 @@
     </w:p>
     <w:p>
       <w:pPr>
-        <w:autoSpaceDE w:val="0"/>
-        <w:autoSpaceDN w:val="0"/>
-        <w:adjustRightInd w:val="0"/>
-        <w:spacing w:after="0" w:line="240" w:lineRule="auto"/>
-        <w:jc w:val="center"/>
-        <w:rPr>
-          <w:rFonts w:ascii="Cascadia Mono" w:hAnsi="Cascadia Mono" w:cs="Cascadia Mono"/>
+        <w:rPr>
+          <w:rFonts w:ascii="Cascadia Code" w:hAnsi="Cascadia Code"/>
           <w:color w:val="A31515"/>
           <w:sz w:val="19"/>
           <w:szCs w:val="19"/>
         </w:rPr>
       </w:pPr>
-    </w:p>
-    <w:p>
-      <w:pPr>
-        <w:autoSpaceDE w:val="0"/>
-        <w:autoSpaceDN w:val="0"/>
-        <w:adjustRightInd w:val="0"/>
-        <w:spacing w:after="0" w:line="240" w:lineRule="auto"/>
-        <w:rPr>
-          <w:rFonts w:ascii="Cascadia Mono" w:hAnsi="Cascadia Mono" w:cs="Cascadia Mono"/>
-          <w:color w:val="000000"/>
-        </w:rPr>
-      </w:pPr>
-      <w:r>
-        <w:rPr>
-          <w:rFonts w:ascii="Cascadia Mono" w:hAnsi="Cascadia Mono" w:cs="Cascadia Mono"/>
-          <w:color w:val="000000"/>
-        </w:rPr>
-        <w:t xml:space="preserve">The component of HLA are: </w:t>
-      </w:r>
-    </w:p>
-    <w:p>
-      <w:pPr>
-        <w:autoSpaceDE w:val="0"/>
-        <w:autoSpaceDN w:val="0"/>
-        <w:adjustRightInd w:val="0"/>
-        <w:spacing w:after="0" w:line="240" w:lineRule="auto"/>
-        <w:rPr>
-          <w:rFonts w:ascii="Cascadia Mono" w:hAnsi="Cascadia Mono" w:cs="Cascadia Mono"/>
-          <w:color w:val="000000"/>
-        </w:rPr>
-      </w:pPr>
-      <w:r>
-        <w:rPr>
-          <w:rFonts w:ascii="Cascadia Mono" w:hAnsi="Cascadia Mono" w:cs="Cascadia Mono"/>
-          <w:color w:val="000000"/>
+      <w:r>
+        <w:rPr>
+          <w:rFonts w:ascii="Cascadia Code" w:hAnsi="Cascadia Code"/>
+        </w:rPr>
+        <w:t xml:space="preserve">The components of this figure are: </w:t>
+      </w:r>
+    </w:p>
+    <w:p>
+      <w:pPr>
+        <w:rPr>
+          <w:rFonts w:ascii="Cascadia Code" w:hAnsi="Cascadia Code"/>
+        </w:rPr>
+      </w:pPr>
+      <w:r>
+        <w:rPr>
+          <w:rFonts w:ascii="Cascadia Code" w:hAnsi="Cascadia Code"/>
         </w:rPr>
         <w:t xml:space="preserve">1. </w:t>
       </w:r>
       <w:r>
         <w:rPr>
-          <w:rFonts w:ascii="Cascadia Mono" w:hAnsi="Cascadia Mono" w:cs="Cascadia Mono"/>
+          <w:rFonts w:ascii="Cascadia Code" w:hAnsi="Cascadia Code"/>
           <w:b/>
           <w:bCs/>
-          <w:color w:val="000000"/>
-        </w:rPr>
-        <w:t>F</w:t>
-      </w:r>
-      <w:r>
-        <w:rPr>
-          <w:rFonts w:ascii="Cascadia Mono" w:hAnsi="Cascadia Mono" w:cs="Cascadia Mono"/>
+        </w:rPr>
+        <w:t>Federates</w:t>
+      </w:r>
+      <w:r>
+        <w:rPr>
+          <w:rFonts w:ascii="Cascadia Code" w:hAnsi="Cascadia Code"/>
+        </w:rPr>
+        <w:t>: usually simulators. It can be a wide types of simulation software (as AnyLogic or Unity) and/or normal Java programs developed to be a simulation.</w:t>
+      </w:r>
+    </w:p>
+    <w:p>
+      <w:pPr>
+        <w:rPr>
+          <w:rFonts w:ascii="Cascadia Code" w:hAnsi="Cascadia Code"/>
+        </w:rPr>
+      </w:pPr>
+      <w:r>
+        <w:rPr>
+          <w:rFonts w:ascii="Cascadia Code" w:hAnsi="Cascadia Code"/>
+        </w:rPr>
+        <w:t xml:space="preserve">2. </w:t>
+      </w:r>
+      <w:r>
+        <w:rPr>
+          <w:rFonts w:ascii="Cascadia Code" w:hAnsi="Cascadia Code"/>
           <w:b/>
           <w:bCs/>
-          <w:color w:val="000000"/>
-        </w:rPr>
-        <w:t>EDERATES</w:t>
-      </w:r>
-      <w:r>
-        <w:rPr>
-          <w:rFonts w:ascii="Cascadia Mono" w:hAnsi="Cascadia Mono" w:cs="Cascadia Mono"/>
-          <w:color w:val="000000"/>
-        </w:rPr>
-        <w:t xml:space="preserve">: simulations, </w:t>
-      </w:r>
-      <w:r>
-        <w:rPr>
-          <w:rFonts w:ascii="Cascadia Mono" w:hAnsi="Cascadia Mono" w:cs="Cascadia Mono"/>
-          <w:color w:val="000000"/>
-        </w:rPr>
-        <w:t>Including</w:t>
-      </w:r>
-      <w:r>
-        <w:rPr>
-          <w:rFonts w:ascii="Cascadia Mono" w:hAnsi="Cascadia Mono" w:cs="Cascadia Mono"/>
-          <w:color w:val="000000"/>
-        </w:rPr>
-        <w:t xml:space="preserve"> a wide types of simulation software and/or normal Java programs developed to be a simulation.</w:t>
-      </w:r>
-    </w:p>
-    <w:p>
-      <w:pPr>
-        <w:autoSpaceDE w:val="0"/>
-        <w:autoSpaceDN w:val="0"/>
-        <w:adjustRightInd w:val="0"/>
-        <w:spacing w:after="0" w:line="240" w:lineRule="auto"/>
-        <w:rPr>
-          <w:rFonts w:ascii="Cascadia Mono" w:hAnsi="Cascadia Mono" w:cs="Cascadia Mono"/>
-          <w:color w:val="000000"/>
-        </w:rPr>
-      </w:pPr>
-      <w:r>
-        <w:rPr>
-          <w:rFonts w:ascii="Cascadia Mono" w:hAnsi="Cascadia Mono" w:cs="Cascadia Mono"/>
-          <w:color w:val="000000"/>
-        </w:rPr>
-        <w:t xml:space="preserve">2. </w:t>
-      </w:r>
-      <w:r>
-        <w:rPr>
-          <w:rFonts w:ascii="Cascadia Mono" w:hAnsi="Cascadia Mono" w:cs="Cascadia Mono"/>
+        </w:rPr>
+        <w:t>RTI</w:t>
+      </w:r>
+      <w:r>
+        <w:rPr>
+          <w:rFonts w:ascii="Cascadia Code" w:hAnsi="Cascadia Code"/>
+        </w:rPr>
+        <w:t xml:space="preserve">:(Runtime Infrastructure). :(Runtime Infrastructure). It is the software part. It's the linker between federates. It’s regulated by FOM file and thanks to it the simulations can receive and send data among them. For example, if a federate wants to send a signal as interaction to start the simulation in another federate, can send the interaction through RTI and the other federate receive the interaction. The second federate send a Callback once has receveid the data to notify it, always passing through the RTI.       </w:t>
+      </w:r>
+    </w:p>
+    <w:p>
+      <w:pPr>
+        <w:rPr>
+          <w:rFonts w:ascii="Cascadia Code" w:hAnsi="Cascadia Code"/>
+        </w:rPr>
+      </w:pPr>
+      <w:r>
+        <w:rPr>
+          <w:rFonts w:ascii="Cascadia Code" w:hAnsi="Cascadia Code"/>
+        </w:rPr>
+        <w:t xml:space="preserve">3. </w:t>
+      </w:r>
+      <w:r>
+        <w:rPr>
+          <w:rFonts w:ascii="Cascadia Code" w:hAnsi="Cascadia Code"/>
           <w:b/>
           <w:bCs/>
-          <w:color w:val="000000"/>
-        </w:rPr>
-        <w:t>RTI</w:t>
-      </w:r>
-      <w:r>
-        <w:rPr>
-          <w:rFonts w:ascii="Cascadia Mono" w:hAnsi="Cascadia Mono" w:cs="Cascadia Mono"/>
-          <w:color w:val="000000"/>
-        </w:rPr>
-        <w:t xml:space="preserve">:(Runtime </w:t>
-      </w:r>
-      <w:r>
-        <w:rPr>
-          <w:rFonts w:ascii="Cascadia Mono" w:hAnsi="Cascadia Mono" w:cs="Cascadia Mono"/>
-          <w:color w:val="000000"/>
-        </w:rPr>
-        <w:t>Infrastru</w:t>
-      </w:r>
-      <w:r>
-        <w:rPr>
-          <w:rFonts w:ascii="Cascadia Mono" w:hAnsi="Cascadia Mono" w:cs="Cascadia Mono"/>
-          <w:color w:val="000000"/>
-        </w:rPr>
-        <w:t>cture</w:t>
-      </w:r>
-      <w:r>
-        <w:rPr>
-          <w:rFonts w:ascii="Cascadia Mono" w:hAnsi="Cascadia Mono" w:cs="Cascadia Mono"/>
-          <w:color w:val="000000"/>
-        </w:rPr>
-        <w:t xml:space="preserve">). It's the linker between federates. </w:t>
-      </w:r>
-      <w:r>
-        <w:rPr>
-          <w:rFonts w:ascii="Cascadia Mono" w:hAnsi="Cascadia Mono" w:cs="Cascadia Mono"/>
-          <w:color w:val="000000"/>
-        </w:rPr>
-        <w:t>It’s regulated by FOM file and thanks to it the simulations can receive and send data among them. For example, if a federate wa</w:t>
-      </w:r>
-      <w:r>
-        <w:rPr>
-          <w:rFonts w:ascii="Cascadia Mono" w:hAnsi="Cascadia Mono" w:cs="Cascadia Mono"/>
-          <w:color w:val="000000"/>
-        </w:rPr>
-        <w:t>n</w:t>
-      </w:r>
-      <w:r>
-        <w:rPr>
-          <w:rFonts w:ascii="Cascadia Mono" w:hAnsi="Cascadia Mono" w:cs="Cascadia Mono"/>
-          <w:color w:val="000000"/>
-        </w:rPr>
-        <w:t xml:space="preserve">ts to send a signal as interaction to start the simulation in another federate, can send the interaction </w:t>
-      </w:r>
-      <w:r>
-        <w:rPr>
-          <w:rFonts w:ascii="Cascadia Mono" w:hAnsi="Cascadia Mono" w:cs="Cascadia Mono"/>
-          <w:color w:val="000000"/>
-        </w:rPr>
-        <w:t>through</w:t>
-      </w:r>
-      <w:r>
-        <w:rPr>
-          <w:rFonts w:ascii="Cascadia Mono" w:hAnsi="Cascadia Mono" w:cs="Cascadia Mono"/>
-          <w:color w:val="000000"/>
-        </w:rPr>
-        <w:t xml:space="preserve"> RTI and the other federate receive the interaction. The second federate </w:t>
-      </w:r>
-      <w:r>
-        <w:rPr>
-          <w:rFonts w:ascii="Cascadia Mono" w:hAnsi="Cascadia Mono" w:cs="Cascadia Mono"/>
-          <w:color w:val="000000"/>
-        </w:rPr>
-        <w:t xml:space="preserve">send a Callback once has </w:t>
-      </w:r>
-      <w:r>
-        <w:rPr>
-          <w:rFonts w:ascii="Cascadia Mono" w:hAnsi="Cascadia Mono" w:cs="Cascadia Mono"/>
-          <w:color w:val="000000"/>
-        </w:rPr>
-        <w:t>receveid</w:t>
-      </w:r>
-      <w:r>
-        <w:rPr>
-          <w:rFonts w:ascii="Cascadia Mono" w:hAnsi="Cascadia Mono" w:cs="Cascadia Mono"/>
-          <w:color w:val="000000"/>
-        </w:rPr>
-        <w:t xml:space="preserve"> the data</w:t>
-      </w:r>
-      <w:r>
-        <w:rPr>
-          <w:rFonts w:ascii="Cascadia Mono" w:hAnsi="Cascadia Mono" w:cs="Cascadia Mono"/>
-          <w:color w:val="000000"/>
-        </w:rPr>
-        <w:t xml:space="preserve"> to notify it,</w:t>
-      </w:r>
-      <w:r>
-        <w:rPr>
-          <w:rFonts w:ascii="Cascadia Mono" w:hAnsi="Cascadia Mono" w:cs="Cascadia Mono"/>
-          <w:color w:val="000000"/>
-        </w:rPr>
-        <w:t xml:space="preserve"> always pass</w:t>
-      </w:r>
-      <w:r>
-        <w:rPr>
-          <w:rFonts w:ascii="Cascadia Mono" w:hAnsi="Cascadia Mono" w:cs="Cascadia Mono"/>
-          <w:color w:val="000000"/>
-        </w:rPr>
-        <w:t>ing</w:t>
-      </w:r>
-      <w:r>
-        <w:rPr>
-          <w:rFonts w:ascii="Cascadia Mono" w:hAnsi="Cascadia Mono" w:cs="Cascadia Mono"/>
-          <w:color w:val="000000"/>
-        </w:rPr>
-        <w:t xml:space="preserve"> th</w:t>
-      </w:r>
-      <w:r>
-        <w:rPr>
-          <w:rFonts w:ascii="Cascadia Mono" w:hAnsi="Cascadia Mono" w:cs="Cascadia Mono"/>
-          <w:color w:val="000000"/>
-        </w:rPr>
-        <w:t>rough</w:t>
-      </w:r>
-      <w:r>
-        <w:rPr>
-          <w:rFonts w:ascii="Cascadia Mono" w:hAnsi="Cascadia Mono" w:cs="Cascadia Mono"/>
-          <w:color w:val="000000"/>
-        </w:rPr>
-        <w:t xml:space="preserve"> th</w:t>
-      </w:r>
-      <w:r>
-        <w:rPr>
-          <w:rFonts w:ascii="Cascadia Mono" w:hAnsi="Cascadia Mono" w:cs="Cascadia Mono"/>
-          <w:color w:val="000000"/>
-        </w:rPr>
-        <w:t>e</w:t>
-      </w:r>
-      <w:r>
-        <w:rPr>
-          <w:rFonts w:ascii="Cascadia Mono" w:hAnsi="Cascadia Mono" w:cs="Cascadia Mono"/>
-          <w:color w:val="000000"/>
-        </w:rPr>
-        <w:t xml:space="preserve"> RTI.    </w:t>
-      </w:r>
-    </w:p>
-    <w:p>
-      <w:pPr>
-        <w:autoSpaceDE w:val="0"/>
-        <w:autoSpaceDN w:val="0"/>
-        <w:adjustRightInd w:val="0"/>
-        <w:spacing w:after="0" w:line="240" w:lineRule="auto"/>
-        <w:rPr>
-          <w:rFonts w:ascii="Cascadia Mono" w:hAnsi="Cascadia Mono" w:cs="Cascadia Mono"/>
-          <w:color w:val="000000"/>
-        </w:rPr>
-      </w:pPr>
-      <w:r>
-        <w:rPr>
-          <w:rFonts w:ascii="Cascadia Mono" w:hAnsi="Cascadia Mono" w:cs="Cascadia Mono"/>
-          <w:color w:val="000000"/>
-        </w:rPr>
-        <w:t xml:space="preserve">3. </w:t>
-      </w:r>
-      <w:r>
-        <w:rPr>
-          <w:rFonts w:ascii="Cascadia Mono" w:hAnsi="Cascadia Mono" w:cs="Cascadia Mono"/>
+        </w:rPr>
+        <w:t>FOM</w:t>
+      </w:r>
+      <w:r>
+        <w:rPr>
+          <w:rFonts w:ascii="Cascadia Code" w:hAnsi="Cascadia Code"/>
+        </w:rPr>
+        <w:t xml:space="preserve"> (Federation object model) is a ".xml" file, where is descripted the structure of data trasmitted through the RTI. The data can be:  </w:t>
+      </w:r>
+    </w:p>
+    <w:p>
+      <w:pPr>
+        <w:rPr>
+          <w:rFonts w:ascii="Cascadia Code" w:hAnsi="Cascadia Code"/>
+        </w:rPr>
+      </w:pPr>
+      <w:r>
+        <w:rPr>
+          <w:rFonts w:ascii="Cascadia Code" w:hAnsi="Cascadia Code"/>
+        </w:rPr>
+        <w:t xml:space="preserve">  *Interactions;</w:t>
+      </w:r>
+    </w:p>
+    <w:p>
+      <w:pPr>
+        <w:rPr>
+          <w:rFonts w:ascii="Cascadia Code" w:hAnsi="Cascadia Code"/>
+        </w:rPr>
+      </w:pPr>
+      <w:r>
+        <w:rPr>
+          <w:rFonts w:ascii="Cascadia Code" w:hAnsi="Cascadia Code"/>
+        </w:rPr>
+        <w:t xml:space="preserve">  *Objects. </w:t>
+      </w:r>
+    </w:p>
+    <w:p>
+      <w:pPr>
+        <w:rPr>
+          <w:rFonts w:ascii="Cascadia Code" w:hAnsi="Cascadia Code"/>
+        </w:rPr>
+      </w:pPr>
+      <w:r>
+        <w:rPr>
+          <w:rFonts w:ascii="Cascadia Code" w:hAnsi="Cascadia Code"/>
+        </w:rPr>
+        <w:t xml:space="preserve">In the FOM the data are specified in term of Interaction handle and Parameter handle for the interactions data, while for object data the data type are Object handle and attribute handle. </w:t>
+      </w:r>
+    </w:p>
+    <w:p>
+      <w:pPr>
+        <w:rPr>
+          <w:rFonts w:ascii="Cascadia Code" w:hAnsi="Cascadia Code"/>
+        </w:rPr>
+      </w:pPr>
+      <w:r>
+        <w:rPr>
+          <w:rFonts w:ascii="Cascadia Code" w:hAnsi="Cascadia Code"/>
+        </w:rPr>
+        <w:t>Moreover, the file contains also other information about the federation as well as the federation name, federates names and others.</w:t>
+      </w:r>
+    </w:p>
+    <w:p>
+      <w:pPr>
+        <w:rPr>
+          <w:rFonts w:ascii="Cascadia Code" w:hAnsi="Cascadia Code"/>
+        </w:rPr>
+      </w:pPr>
+      <w:r>
+        <w:rPr>
+          <w:rFonts w:ascii="Cascadia Code" w:hAnsi="Cascadia Code"/>
+        </w:rPr>
+        <w:lastRenderedPageBreak/>
+        <w:t xml:space="preserve">4. </w:t>
+      </w:r>
+      <w:r>
+        <w:rPr>
+          <w:rFonts w:ascii="Cascadia Code" w:hAnsi="Cascadia Code"/>
           <w:b/>
           <w:bCs/>
-          <w:color w:val="000000"/>
-        </w:rPr>
-        <w:t>FOM</w:t>
-      </w:r>
-      <w:r>
-        <w:rPr>
-          <w:rFonts w:ascii="Cascadia Mono" w:hAnsi="Cascadia Mono" w:cs="Cascadia Mono"/>
-          <w:color w:val="000000"/>
-        </w:rPr>
-        <w:t xml:space="preserve"> </w:t>
-      </w:r>
-      <w:r>
-        <w:rPr>
-          <w:rFonts w:ascii="Cascadia Mono" w:hAnsi="Cascadia Mono" w:cs="Cascadia Mono"/>
-          <w:color w:val="000000"/>
-        </w:rPr>
-        <w:t xml:space="preserve">(Federation object model) is a ".xml" file, where is descripted the structure of data trasmitted through the RTI. The data can be:  </w:t>
-      </w:r>
-    </w:p>
-    <w:p>
-      <w:pPr>
-        <w:autoSpaceDE w:val="0"/>
-        <w:autoSpaceDN w:val="0"/>
-        <w:adjustRightInd w:val="0"/>
-        <w:spacing w:after="0" w:line="240" w:lineRule="auto"/>
-        <w:rPr>
-          <w:rFonts w:ascii="Cascadia Mono" w:hAnsi="Cascadia Mono" w:cs="Cascadia Mono"/>
-          <w:i/>
-          <w:iCs/>
-          <w:color w:val="000000"/>
-        </w:rPr>
-      </w:pPr>
-      <w:r>
-        <w:rPr>
-          <w:rFonts w:ascii="Cascadia Mono" w:hAnsi="Cascadia Mono" w:cs="Cascadia Mono"/>
-          <w:color w:val="000000"/>
-        </w:rPr>
-        <w:t xml:space="preserve">  </w:t>
-      </w:r>
-      <w:r>
-        <w:rPr>
-          <w:rFonts w:ascii="Cascadia Mono" w:hAnsi="Cascadia Mono" w:cs="Cascadia Mono"/>
-          <w:i/>
-          <w:iCs/>
-          <w:color w:val="000000"/>
-        </w:rPr>
-        <w:t>*Interaction</w:t>
-      </w:r>
-      <w:r>
-        <w:rPr>
-          <w:rFonts w:ascii="Cascadia Mono" w:hAnsi="Cascadia Mono" w:cs="Cascadia Mono"/>
-          <w:i/>
-          <w:iCs/>
-          <w:color w:val="000000"/>
-        </w:rPr>
-        <w:t>s;</w:t>
-      </w:r>
-    </w:p>
-    <w:p>
-      <w:pPr>
-        <w:autoSpaceDE w:val="0"/>
-        <w:autoSpaceDN w:val="0"/>
-        <w:adjustRightInd w:val="0"/>
-        <w:spacing w:after="0" w:line="240" w:lineRule="auto"/>
-        <w:rPr>
-          <w:rFonts w:ascii="Cascadia Mono" w:hAnsi="Cascadia Mono" w:cs="Cascadia Mono"/>
-          <w:i/>
-          <w:iCs/>
-          <w:color w:val="000000"/>
-        </w:rPr>
-      </w:pPr>
-      <w:r>
-        <w:rPr>
-          <w:rFonts w:ascii="Cascadia Mono" w:hAnsi="Cascadia Mono" w:cs="Cascadia Mono"/>
-          <w:i/>
-          <w:iCs/>
-          <w:color w:val="000000"/>
-        </w:rPr>
-        <w:t xml:space="preserve">  *Objects. </w:t>
-      </w:r>
-    </w:p>
-    <w:p>
-      <w:pPr>
-        <w:autoSpaceDE w:val="0"/>
-        <w:autoSpaceDN w:val="0"/>
-        <w:adjustRightInd w:val="0"/>
-        <w:spacing w:after="0" w:line="240" w:lineRule="auto"/>
-        <w:rPr>
-          <w:rFonts w:ascii="Cascadia Mono" w:hAnsi="Cascadia Mono" w:cs="Cascadia Mono"/>
-          <w:color w:val="000000"/>
-        </w:rPr>
-      </w:pPr>
-      <w:r>
-        <w:rPr>
-          <w:rFonts w:ascii="Cascadia Mono" w:hAnsi="Cascadia Mono" w:cs="Cascadia Mono"/>
-          <w:color w:val="000000"/>
-        </w:rPr>
-        <w:t>I</w:t>
-      </w:r>
-      <w:r>
-        <w:rPr>
-          <w:rFonts w:ascii="Cascadia Mono" w:hAnsi="Cascadia Mono" w:cs="Cascadia Mono"/>
-          <w:color w:val="000000"/>
-        </w:rPr>
-        <w:t xml:space="preserve">n the FOM the data are specified in term of Interaction handle and Parameter handle for the interactions data, while for object data the data type are Object handle and attribute handle. </w:t>
-      </w:r>
-    </w:p>
-    <w:p>
-      <w:pPr>
-        <w:autoSpaceDE w:val="0"/>
-        <w:autoSpaceDN w:val="0"/>
-        <w:adjustRightInd w:val="0"/>
-        <w:spacing w:after="0" w:line="240" w:lineRule="auto"/>
-        <w:rPr>
-          <w:rFonts w:ascii="Cascadia Mono" w:hAnsi="Cascadia Mono" w:cs="Cascadia Mono"/>
-          <w:color w:val="000000"/>
-        </w:rPr>
-      </w:pPr>
-      <w:r>
-        <w:rPr>
-          <w:rFonts w:ascii="Cascadia Mono" w:hAnsi="Cascadia Mono" w:cs="Cascadia Mono"/>
-          <w:color w:val="000000"/>
-        </w:rPr>
-        <w:t xml:space="preserve">Moreover, the file contains also other information about the federation as well as the </w:t>
-      </w:r>
-      <w:r>
-        <w:rPr>
-          <w:rFonts w:ascii="Cascadia Mono" w:hAnsi="Cascadia Mono" w:cs="Cascadia Mono"/>
-          <w:color w:val="000000"/>
-        </w:rPr>
-        <w:t>federation</w:t>
-      </w:r>
-      <w:r>
-        <w:rPr>
-          <w:rFonts w:ascii="Cascadia Mono" w:hAnsi="Cascadia Mono" w:cs="Cascadia Mono"/>
-          <w:color w:val="000000"/>
-        </w:rPr>
-        <w:t xml:space="preserve"> name, federates names and others.</w:t>
-      </w:r>
-    </w:p>
-    <w:p>
-      <w:pPr>
-        <w:autoSpaceDE w:val="0"/>
-        <w:autoSpaceDN w:val="0"/>
-        <w:adjustRightInd w:val="0"/>
-        <w:spacing w:after="0" w:line="240" w:lineRule="auto"/>
-        <w:rPr>
-          <w:rFonts w:ascii="Cascadia Mono" w:hAnsi="Cascadia Mono" w:cs="Cascadia Mono"/>
-          <w:color w:val="000000"/>
-        </w:rPr>
-      </w:pPr>
-      <w:r>
-        <w:rPr>
-          <w:rFonts w:ascii="Cascadia Mono" w:hAnsi="Cascadia Mono" w:cs="Cascadia Mono"/>
-          <w:color w:val="000000"/>
-        </w:rPr>
-        <w:t xml:space="preserve">4. </w:t>
-      </w:r>
-      <w:r>
-        <w:rPr>
-          <w:rFonts w:ascii="Cascadia Mono" w:hAnsi="Cascadia Mono" w:cs="Cascadia Mono"/>
+        </w:rPr>
+        <w:t>The ambassador</w:t>
+      </w:r>
+      <w:r>
+        <w:rPr>
+          <w:rFonts w:ascii="Cascadia Code" w:hAnsi="Cascadia Code"/>
+        </w:rPr>
+        <w:t>: internal component of the architecture. The ambassador is double, one is located in the federates and one in the RTI. The two ambassadors make a bi-directional channel to CALL and CALLBACKS between federates. It's the core of the comunication protocol.</w:t>
+      </w:r>
+    </w:p>
+    <w:p>
+      <w:pPr>
+        <w:rPr>
+          <w:rFonts w:ascii="Cascadia Code" w:hAnsi="Cascadia Code"/>
+        </w:rPr>
+      </w:pPr>
+      <w:r>
+        <w:rPr>
+          <w:rFonts w:ascii="Cascadia Code" w:hAnsi="Cascadia Code"/>
+        </w:rPr>
+        <w:t xml:space="preserve">5. </w:t>
+      </w:r>
+      <w:r>
+        <w:rPr>
+          <w:rFonts w:ascii="Cascadia Code" w:hAnsi="Cascadia Code"/>
           <w:b/>
           <w:bCs/>
-          <w:color w:val="000000"/>
-        </w:rPr>
-        <w:t>AMBASSADOR</w:t>
-      </w:r>
-      <w:r>
-        <w:rPr>
-          <w:rFonts w:ascii="Cascadia Mono" w:hAnsi="Cascadia Mono" w:cs="Cascadia Mono"/>
-          <w:color w:val="000000"/>
-        </w:rPr>
-        <w:t>: internal component</w:t>
-      </w:r>
-      <w:r>
-        <w:rPr>
-          <w:rFonts w:ascii="Cascadia Mono" w:hAnsi="Cascadia Mono" w:cs="Cascadia Mono"/>
-          <w:color w:val="000000"/>
-        </w:rPr>
-        <w:t xml:space="preserve"> of the architecture</w:t>
-      </w:r>
-      <w:r>
-        <w:rPr>
-          <w:rFonts w:ascii="Cascadia Mono" w:hAnsi="Cascadia Mono" w:cs="Cascadia Mono"/>
-          <w:color w:val="000000"/>
-        </w:rPr>
-        <w:t>.</w:t>
-      </w:r>
-      <w:r>
-        <w:rPr>
-          <w:rFonts w:ascii="Cascadia Mono" w:hAnsi="Cascadia Mono" w:cs="Cascadia Mono"/>
-          <w:color w:val="000000"/>
-        </w:rPr>
-        <w:t xml:space="preserve"> The ambassador is double, one is located in the federates and one in the RTI. The </w:t>
-      </w:r>
-      <w:r>
-        <w:rPr>
-          <w:rFonts w:ascii="Cascadia Mono" w:hAnsi="Cascadia Mono" w:cs="Cascadia Mono"/>
-          <w:color w:val="000000"/>
-        </w:rPr>
-        <w:t xml:space="preserve">two </w:t>
-      </w:r>
-      <w:r>
-        <w:rPr>
-          <w:rFonts w:ascii="Cascadia Mono" w:hAnsi="Cascadia Mono" w:cs="Cascadia Mono"/>
-          <w:color w:val="000000"/>
-        </w:rPr>
-        <w:t>ambassador</w:t>
-      </w:r>
-      <w:r>
-        <w:rPr>
-          <w:rFonts w:ascii="Cascadia Mono" w:hAnsi="Cascadia Mono" w:cs="Cascadia Mono"/>
-          <w:color w:val="000000"/>
-        </w:rPr>
-        <w:t>s</w:t>
-      </w:r>
-      <w:r>
-        <w:rPr>
-          <w:rFonts w:ascii="Cascadia Mono" w:hAnsi="Cascadia Mono" w:cs="Cascadia Mono"/>
-          <w:color w:val="000000"/>
-        </w:rPr>
-        <w:t xml:space="preserve"> </w:t>
-      </w:r>
-      <w:r>
-        <w:rPr>
-          <w:rFonts w:ascii="Cascadia Mono" w:hAnsi="Cascadia Mono" w:cs="Cascadia Mono"/>
-          <w:color w:val="000000"/>
-        </w:rPr>
-        <w:t xml:space="preserve">make </w:t>
-      </w:r>
-      <w:r>
-        <w:rPr>
-          <w:rFonts w:ascii="Cascadia Mono" w:hAnsi="Cascadia Mono" w:cs="Cascadia Mono"/>
-          <w:color w:val="000000"/>
-        </w:rPr>
-        <w:t xml:space="preserve">the CALL and the CALLBACKS </w:t>
-      </w:r>
-      <w:r>
-        <w:rPr>
-          <w:rFonts w:ascii="Cascadia Mono" w:hAnsi="Cascadia Mono" w:cs="Cascadia Mono"/>
-          <w:color w:val="000000"/>
-        </w:rPr>
-        <w:t>between</w:t>
-      </w:r>
-      <w:r>
-        <w:rPr>
-          <w:rFonts w:ascii="Cascadia Mono" w:hAnsi="Cascadia Mono" w:cs="Cascadia Mono"/>
-          <w:color w:val="000000"/>
-        </w:rPr>
-        <w:t xml:space="preserve"> federates. It's the core of the </w:t>
-      </w:r>
-      <w:r>
-        <w:rPr>
-          <w:rFonts w:ascii="Cascadia Mono" w:hAnsi="Cascadia Mono" w:cs="Cascadia Mono"/>
-          <w:color w:val="000000"/>
-        </w:rPr>
-        <w:t>comunication</w:t>
-      </w:r>
-      <w:r>
-        <w:rPr>
-          <w:rFonts w:ascii="Cascadia Mono" w:hAnsi="Cascadia Mono" w:cs="Cascadia Mono"/>
-          <w:color w:val="000000"/>
-        </w:rPr>
-        <w:t xml:space="preserve"> protocol.</w:t>
-      </w:r>
-    </w:p>
-    <w:p>
-      <w:pPr>
-        <w:autoSpaceDE w:val="0"/>
-        <w:autoSpaceDN w:val="0"/>
-        <w:adjustRightInd w:val="0"/>
-        <w:spacing w:after="0" w:line="240" w:lineRule="auto"/>
-        <w:rPr>
-          <w:rFonts w:ascii="Cascadia Mono" w:hAnsi="Cascadia Mono" w:cs="Cascadia Mono"/>
-          <w:color w:val="000000"/>
-        </w:rPr>
-      </w:pPr>
-      <w:r>
-        <w:rPr>
-          <w:rFonts w:ascii="Cascadia Mono" w:hAnsi="Cascadia Mono" w:cs="Cascadia Mono"/>
-          <w:color w:val="000000"/>
-        </w:rPr>
-        <w:t xml:space="preserve">5. </w:t>
-      </w:r>
-      <w:r>
-        <w:rPr>
-          <w:rFonts w:ascii="Cascadia Mono" w:hAnsi="Cascadia Mono" w:cs="Cascadia Mono"/>
-          <w:b/>
-          <w:bCs/>
-          <w:color w:val="000000"/>
-        </w:rPr>
-        <w:t>F</w:t>
-      </w:r>
-      <w:r>
-        <w:rPr>
-          <w:rFonts w:ascii="Cascadia Mono" w:hAnsi="Cascadia Mono" w:cs="Cascadia Mono"/>
-          <w:b/>
-          <w:bCs/>
-          <w:color w:val="000000"/>
-        </w:rPr>
-        <w:t>EDERATION</w:t>
-      </w:r>
-      <w:r>
-        <w:rPr>
-          <w:rFonts w:ascii="Cascadia Mono" w:hAnsi="Cascadia Mono" w:cs="Cascadia Mono"/>
-          <w:color w:val="000000"/>
+        </w:rPr>
+        <w:t>Federation</w:t>
+      </w:r>
+      <w:r>
+        <w:rPr>
+          <w:rFonts w:ascii="Cascadia Code" w:hAnsi="Cascadia Code"/>
         </w:rPr>
         <w:t>: the federation is the set of components over mentioned.</w:t>
       </w:r>
     </w:p>
-    <w:p>
-      <w:pPr>
-        <w:autoSpaceDE w:val="0"/>
-        <w:autoSpaceDN w:val="0"/>
-        <w:adjustRightInd w:val="0"/>
-        <w:spacing w:after="0" w:line="240" w:lineRule="auto"/>
-        <w:rPr>
-          <w:rFonts w:ascii="Cascadia Mono" w:hAnsi="Cascadia Mono" w:cs="Cascadia Mono"/>
-          <w:color w:val="000000"/>
-        </w:rPr>
-      </w:pPr>
-    </w:p>
-    <w:p>
-      <w:pPr>
-        <w:autoSpaceDE w:val="0"/>
-        <w:autoSpaceDN w:val="0"/>
-        <w:adjustRightInd w:val="0"/>
-        <w:spacing w:after="0" w:line="240" w:lineRule="auto"/>
-        <w:rPr>
-          <w:rFonts w:ascii="Cascadia Mono" w:hAnsi="Cascadia Mono" w:cs="Cascadia Mono"/>
-          <w:color w:val="000000"/>
-        </w:rPr>
-      </w:pPr>
-    </w:p>
+    <w:p/>
     <w:p>
       <w:pPr>
         <w:pStyle w:val="Titolo2"/>
@@ -924,7 +510,6 @@
           <w:sz w:val="32"/>
           <w:szCs w:val="32"/>
         </w:rPr>
-        <w:lastRenderedPageBreak/>
         <w:t>Software Used</w:t>
       </w:r>
     </w:p>
@@ -1351,40 +936,115 @@
           <w:sz w:val="28"/>
           <w:szCs w:val="28"/>
         </w:rPr>
-        <w:t>POSTAMN</w:t>
-      </w:r>
-    </w:p>
-    <w:p>
-      <w:pPr>
-        <w:autoSpaceDE w:val="0"/>
-        <w:autoSpaceDN w:val="0"/>
-        <w:adjustRightInd w:val="0"/>
-        <w:spacing w:after="0" w:line="240" w:lineRule="auto"/>
-        <w:rPr>
-          <w:rFonts w:ascii="Cascadia Mono" w:hAnsi="Cascadia Mono" w:cs="Cascadia Mono"/>
-          <w:color w:val="000000"/>
-        </w:rPr>
-      </w:pPr>
-      <w:r>
-        <w:rPr>
-          <w:rFonts w:ascii="Cascadia Mono" w:hAnsi="Cascadia Mono" w:cs="Cascadia Mono"/>
-          <w:color w:val="000000"/>
-        </w:rPr>
-        <w:t xml:space="preserve">Postman is </w:t>
-      </w:r>
-      <w:r>
-        <w:rPr>
-          <w:rFonts w:ascii="Cascadia Mono" w:hAnsi="Cascadia Mono" w:cs="Cascadia Mono"/>
-          <w:color w:val="000000"/>
-        </w:rPr>
-        <w:t xml:space="preserve">an </w:t>
-      </w:r>
-      <w:r>
-        <w:rPr>
-          <w:rFonts w:ascii="Cascadia Mono" w:hAnsi="Cascadia Mono" w:cs="Cascadia Mono"/>
-          <w:color w:val="000000"/>
-        </w:rPr>
-        <w:t>API platform used for designing, testing and developing APIs.</w:t>
+        <w:t>POST</w:t>
+      </w:r>
+      <w:r>
+        <w:rPr>
+          <w:rFonts w:ascii="Cascadia Code" w:hAnsi="Cascadia Code"/>
+          <w:sz w:val="28"/>
+          <w:szCs w:val="28"/>
+        </w:rPr>
+        <w:t>MA</w:t>
+      </w:r>
+      <w:r>
+        <w:rPr>
+          <w:rFonts w:ascii="Cascadia Code" w:hAnsi="Cascadia Code"/>
+          <w:sz w:val="28"/>
+          <w:szCs w:val="28"/>
+        </w:rPr>
+        <w:t>N</w:t>
+      </w:r>
+    </w:p>
+    <w:p>
+      <w:pPr>
+        <w:autoSpaceDE w:val="0"/>
+        <w:autoSpaceDN w:val="0"/>
+        <w:adjustRightInd w:val="0"/>
+        <w:spacing w:after="0" w:line="240" w:lineRule="auto"/>
+        <w:rPr>
+          <w:rFonts w:ascii="Cascadia Mono" w:hAnsi="Cascadia Mono" w:cs="Cascadia Mono"/>
+          <w:color w:val="000000"/>
+        </w:rPr>
+      </w:pPr>
+      <w:proofErr w:type="spellStart"/>
+      <w:r>
+        <w:rPr>
+          <w:rFonts w:ascii="Cascadia Mono" w:hAnsi="Cascadia Mono" w:cs="Cascadia Mono"/>
+          <w:color w:val="000000"/>
+        </w:rPr>
+        <w:t>Postman</w:t>
+      </w:r>
+      <w:proofErr w:type="spellEnd"/>
+      <w:r>
+        <w:rPr>
+          <w:rFonts w:ascii="Cascadia Mono" w:hAnsi="Cascadia Mono" w:cs="Cascadia Mono"/>
+          <w:color w:val="000000"/>
+        </w:rPr>
+        <w:t xml:space="preserve"> is an API </w:t>
+      </w:r>
+      <w:proofErr w:type="spellStart"/>
+      <w:r>
+        <w:rPr>
+          <w:rFonts w:ascii="Cascadia Mono" w:hAnsi="Cascadia Mono" w:cs="Cascadia Mono"/>
+          <w:color w:val="000000"/>
+        </w:rPr>
+        <w:t>platform</w:t>
+      </w:r>
+      <w:proofErr w:type="spellEnd"/>
+      <w:r>
+        <w:rPr>
+          <w:rFonts w:ascii="Cascadia Mono" w:hAnsi="Cascadia Mono" w:cs="Cascadia Mono"/>
+          <w:color w:val="000000"/>
+        </w:rPr>
+        <w:t xml:space="preserve"> used for </w:t>
+      </w:r>
+      <w:proofErr w:type="spellStart"/>
+      <w:r>
+        <w:rPr>
+          <w:rFonts w:ascii="Cascadia Mono" w:hAnsi="Cascadia Mono" w:cs="Cascadia Mono"/>
+          <w:color w:val="000000"/>
+        </w:rPr>
+        <w:t>designing</w:t>
+      </w:r>
+      <w:proofErr w:type="spellEnd"/>
+      <w:r>
+        <w:rPr>
+          <w:rFonts w:ascii="Cascadia Mono" w:hAnsi="Cascadia Mono" w:cs="Cascadia Mono"/>
+          <w:color w:val="000000"/>
+        </w:rPr>
+        <w:t xml:space="preserve">, testing and </w:t>
+      </w:r>
+      <w:proofErr w:type="spellStart"/>
+      <w:r>
+        <w:rPr>
+          <w:rFonts w:ascii="Cascadia Mono" w:hAnsi="Cascadia Mono" w:cs="Cascadia Mono"/>
+          <w:color w:val="000000"/>
+        </w:rPr>
+        <w:t>developing</w:t>
+      </w:r>
+      <w:proofErr w:type="spellEnd"/>
+      <w:r>
+        <w:rPr>
+          <w:rFonts w:ascii="Cascadia Mono" w:hAnsi="Cascadia Mono" w:cs="Cascadia Mono"/>
+          <w:color w:val="000000"/>
+        </w:rPr>
+        <w:t xml:space="preserve"> </w:t>
+      </w:r>
+      <w:proofErr w:type="spellStart"/>
+      <w:r>
+        <w:rPr>
+          <w:rFonts w:ascii="Cascadia Mono" w:hAnsi="Cascadia Mono" w:cs="Cascadia Mono"/>
+          <w:color w:val="000000"/>
+        </w:rPr>
+        <w:t>APIs</w:t>
+      </w:r>
+      <w:proofErr w:type="spellEnd"/>
+      <w:r>
+        <w:rPr>
+          <w:rFonts w:ascii="Cascadia Mono" w:hAnsi="Cascadia Mono" w:cs="Cascadia Mono"/>
+          <w:color w:val="000000"/>
+        </w:rPr>
+        <w:t>.</w:t>
       </w:r>
     </w:p>
     <w:p>
@@ -1422,7 +1082,23 @@
           <w:rFonts w:ascii="Cascadia Mono" w:hAnsi="Cascadia Mono" w:cs="Cascadia Mono"/>
           <w:color w:val="000000"/>
         </w:rPr>
-        <w:t xml:space="preserve">I have built a workspace in which put the API's calls. </w:t>
+        <w:t xml:space="preserve">I have built a workspace in which put the </w:t>
+      </w:r>
+      <w:proofErr w:type="spellStart"/>
+      <w:r>
+        <w:rPr>
+          <w:rFonts w:ascii="Cascadia Mono" w:hAnsi="Cascadia Mono" w:cs="Cascadia Mono"/>
+          <w:color w:val="000000"/>
+        </w:rPr>
+        <w:t>API's</w:t>
+      </w:r>
+      <w:proofErr w:type="spellEnd"/>
+      <w:r>
+        <w:rPr>
+          <w:rFonts w:ascii="Cascadia Mono" w:hAnsi="Cascadia Mono" w:cs="Cascadia Mono"/>
+          <w:color w:val="000000"/>
+        </w:rPr>
+        <w:t xml:space="preserve"> calls. </w:t>
       </w:r>
     </w:p>
     <w:p>
@@ -1446,106 +1122,379 @@
     </w:p>
     <w:p>
       <w:pPr>
-        <w:autoSpaceDE w:val="0"/>
-        <w:autoSpaceDN w:val="0"/>
-        <w:adjustRightInd w:val="0"/>
-        <w:spacing w:after="0" w:line="240" w:lineRule="auto"/>
-        <w:rPr>
-          <w:rFonts w:ascii="Cascadia Mono" w:hAnsi="Cascadia Mono" w:cs="Cascadia Mono"/>
-          <w:color w:val="000000"/>
-        </w:rPr>
-      </w:pPr>
-      <w:r>
-        <w:rPr>
-          <w:rFonts w:ascii="Cascadia Mono" w:hAnsi="Cascadia Mono" w:cs="Cascadia Mono"/>
-          <w:color w:val="000000"/>
-        </w:rPr>
-        <w:t>* GET init to connect and join the federate to pitch which was activated in advance.</w:t>
-      </w:r>
-    </w:p>
-    <w:p>
-      <w:pPr>
-        <w:autoSpaceDE w:val="0"/>
-        <w:autoSpaceDN w:val="0"/>
-        <w:adjustRightInd w:val="0"/>
-        <w:spacing w:after="0" w:line="240" w:lineRule="auto"/>
-        <w:rPr>
-          <w:rFonts w:ascii="Cascadia Mono" w:hAnsi="Cascadia Mono" w:cs="Cascadia Mono"/>
-          <w:color w:val="000000"/>
-        </w:rPr>
-      </w:pPr>
-      <w:r>
-        <w:rPr>
-          <w:rFonts w:ascii="Cascadia Mono" w:hAnsi="Cascadia Mono" w:cs="Cascadia Mono"/>
-          <w:color w:val="000000"/>
-        </w:rPr>
-        <w:t>* GET exit to disconnet and shut the federate linked to pitch.</w:t>
-      </w:r>
-    </w:p>
-    <w:p>
-      <w:pPr>
-        <w:autoSpaceDE w:val="0"/>
-        <w:autoSpaceDN w:val="0"/>
-        <w:adjustRightInd w:val="0"/>
-        <w:spacing w:after="0" w:line="240" w:lineRule="auto"/>
-        <w:rPr>
-          <w:rFonts w:ascii="Cascadia Mono" w:hAnsi="Cascadia Mono" w:cs="Cascadia Mono"/>
-          <w:color w:val="000000"/>
-        </w:rPr>
-      </w:pPr>
-      <w:r>
-        <w:rPr>
-          <w:rFonts w:ascii="Cascadia Mono" w:hAnsi="Cascadia Mono" w:cs="Cascadia Mono"/>
-          <w:color w:val="000000"/>
-        </w:rPr>
-        <w:t>* GET startInteraction that takes also a parameter (TimeScaleFactor) to get the start interaction from pitch.</w:t>
-      </w:r>
-    </w:p>
-    <w:p>
-      <w:pPr>
-        <w:autoSpaceDE w:val="0"/>
-        <w:autoSpaceDN w:val="0"/>
-        <w:adjustRightInd w:val="0"/>
-        <w:spacing w:after="0" w:line="240" w:lineRule="auto"/>
-        <w:rPr>
-          <w:rFonts w:ascii="Cascadia Mono" w:hAnsi="Cascadia Mono" w:cs="Cascadia Mono"/>
-          <w:color w:val="000000"/>
-        </w:rPr>
-      </w:pPr>
-      <w:r>
-        <w:rPr>
-          <w:rFonts w:ascii="Cascadia Mono" w:hAnsi="Cascadia Mono" w:cs="Cascadia Mono"/>
-          <w:color w:val="000000"/>
-        </w:rPr>
-        <w:t>* GE</w:t>
-      </w:r>
-      <w:r>
-        <w:rPr>
-          <w:rFonts w:ascii="Cascadia Mono" w:hAnsi="Cascadia Mono" w:cs="Cascadia Mono"/>
-          <w:color w:val="000000"/>
-        </w:rPr>
-        <w:t>T</w:t>
-      </w:r>
-      <w:r>
-        <w:rPr>
-          <w:rFonts w:ascii="Cascadia Mono" w:hAnsi="Cascadia Mono" w:cs="Cascadia Mono"/>
-          <w:color w:val="000000"/>
-        </w:rPr>
-        <w:t xml:space="preserve"> stopInteraction to get the </w:t>
-      </w:r>
-      <w:r>
-        <w:rPr>
-          <w:rFonts w:ascii="Cascadia Mono" w:hAnsi="Cascadia Mono" w:cs="Cascadia Mono"/>
-          <w:color w:val="000000"/>
-        </w:rPr>
-        <w:t>stop</w:t>
-      </w:r>
-      <w:r>
-        <w:rPr>
-          <w:rFonts w:ascii="Cascadia Mono" w:hAnsi="Cascadia Mono" w:cs="Cascadia Mono"/>
-          <w:color w:val="000000"/>
-        </w:rPr>
-        <w:t xml:space="preserve"> interaction form pitch.</w:t>
+        <w:pStyle w:val="Paragrafoelenco"/>
+        <w:numPr>
+          <w:ilvl w:val="0"/>
+          <w:numId w:val="1"/>
+        </w:numPr>
+        <w:autoSpaceDE w:val="0"/>
+        <w:autoSpaceDN w:val="0"/>
+        <w:adjustRightInd w:val="0"/>
+        <w:spacing w:after="0" w:line="240" w:lineRule="auto"/>
+        <w:rPr>
+          <w:rFonts w:ascii="Cascadia Mono" w:hAnsi="Cascadia Mono" w:cs="Cascadia Mono"/>
+          <w:color w:val="000000"/>
+        </w:rPr>
+      </w:pPr>
+      <w:r>
+        <w:rPr>
+          <w:rFonts w:ascii="Cascadia Mono" w:hAnsi="Cascadia Mono" w:cs="Cascadia Mono"/>
+          <w:color w:val="000000"/>
+        </w:rPr>
+        <w:lastRenderedPageBreak/>
+        <w:t xml:space="preserve">GET </w:t>
+      </w:r>
+      <w:proofErr w:type="spellStart"/>
+      <w:r>
+        <w:rPr>
+          <w:rFonts w:ascii="Cascadia Mono" w:hAnsi="Cascadia Mono" w:cs="Cascadia Mono"/>
+          <w:color w:val="000000"/>
+        </w:rPr>
+        <w:t>init</w:t>
+      </w:r>
+      <w:proofErr w:type="spellEnd"/>
+      <w:r>
+        <w:rPr>
+          <w:rFonts w:ascii="Cascadia Mono" w:hAnsi="Cascadia Mono" w:cs="Cascadia Mono"/>
+          <w:color w:val="000000"/>
+        </w:rPr>
+        <w:t xml:space="preserve"> --&gt; to connect and to join the federate to pitch. It's called once the Spring Boot application is </w:t>
+      </w:r>
+      <w:proofErr w:type="spellStart"/>
+      <w:r>
+        <w:rPr>
+          <w:rFonts w:ascii="Cascadia Mono" w:hAnsi="Cascadia Mono" w:cs="Cascadia Mono"/>
+          <w:color w:val="000000"/>
+        </w:rPr>
+        <w:t>launched</w:t>
+      </w:r>
+      <w:proofErr w:type="spellEnd"/>
+      <w:r>
+        <w:rPr>
+          <w:rFonts w:ascii="Cascadia Mono" w:hAnsi="Cascadia Mono" w:cs="Cascadia Mono"/>
+          <w:color w:val="000000"/>
+        </w:rPr>
+        <w:t xml:space="preserve">. But can be called </w:t>
+      </w:r>
+      <w:proofErr w:type="spellStart"/>
+      <w:r>
+        <w:rPr>
+          <w:rFonts w:ascii="Cascadia Mono" w:hAnsi="Cascadia Mono" w:cs="Cascadia Mono"/>
+          <w:color w:val="000000"/>
+        </w:rPr>
+        <w:t>again</w:t>
+      </w:r>
+      <w:proofErr w:type="spellEnd"/>
+      <w:r>
+        <w:rPr>
+          <w:rFonts w:ascii="Cascadia Mono" w:hAnsi="Cascadia Mono" w:cs="Cascadia Mono"/>
+          <w:color w:val="000000"/>
+        </w:rPr>
+        <w:t xml:space="preserve"> once the GET exit call is made.</w:t>
+      </w:r>
+    </w:p>
+    <w:p>
+      <w:pPr>
+        <w:pStyle w:val="Paragrafoelenco"/>
+        <w:numPr>
+          <w:ilvl w:val="0"/>
+          <w:numId w:val="1"/>
+        </w:numPr>
+        <w:autoSpaceDE w:val="0"/>
+        <w:autoSpaceDN w:val="0"/>
+        <w:adjustRightInd w:val="0"/>
+        <w:spacing w:after="0" w:line="240" w:lineRule="auto"/>
+        <w:rPr>
+          <w:rFonts w:ascii="Cascadia Mono" w:hAnsi="Cascadia Mono" w:cs="Cascadia Mono"/>
+          <w:color w:val="000000"/>
+        </w:rPr>
+      </w:pPr>
+      <w:r>
+        <w:rPr>
+          <w:rFonts w:ascii="Cascadia Mono" w:hAnsi="Cascadia Mono" w:cs="Cascadia Mono"/>
+          <w:color w:val="000000"/>
+        </w:rPr>
+        <w:t xml:space="preserve">GET exit --&gt; to </w:t>
+      </w:r>
+      <w:proofErr w:type="spellStart"/>
+      <w:r>
+        <w:rPr>
+          <w:rFonts w:ascii="Cascadia Mono" w:hAnsi="Cascadia Mono" w:cs="Cascadia Mono"/>
+          <w:color w:val="000000"/>
+        </w:rPr>
+        <w:t>disconnet</w:t>
+      </w:r>
+      <w:proofErr w:type="spellEnd"/>
+      <w:r>
+        <w:rPr>
+          <w:rFonts w:ascii="Cascadia Mono" w:hAnsi="Cascadia Mono" w:cs="Cascadia Mono"/>
+          <w:color w:val="000000"/>
+        </w:rPr>
+        <w:t xml:space="preserve"> the federates from pitch and to </w:t>
+      </w:r>
+      <w:proofErr w:type="spellStart"/>
+      <w:r>
+        <w:rPr>
+          <w:rFonts w:ascii="Cascadia Mono" w:hAnsi="Cascadia Mono" w:cs="Cascadia Mono"/>
+          <w:color w:val="000000"/>
+        </w:rPr>
+        <w:t>shut</w:t>
+      </w:r>
+      <w:proofErr w:type="spellEnd"/>
+      <w:r>
+        <w:rPr>
+          <w:rFonts w:ascii="Cascadia Mono" w:hAnsi="Cascadia Mono" w:cs="Cascadia Mono"/>
+          <w:color w:val="000000"/>
+        </w:rPr>
+        <w:t xml:space="preserve"> the federation.</w:t>
+      </w:r>
+    </w:p>
+    <w:p>
+      <w:pPr>
+        <w:pStyle w:val="Paragrafoelenco"/>
+        <w:numPr>
+          <w:ilvl w:val="0"/>
+          <w:numId w:val="1"/>
+        </w:numPr>
+        <w:autoSpaceDE w:val="0"/>
+        <w:autoSpaceDN w:val="0"/>
+        <w:adjustRightInd w:val="0"/>
+        <w:spacing w:after="0" w:line="240" w:lineRule="auto"/>
+        <w:rPr>
+          <w:rFonts w:ascii="Cascadia Mono" w:hAnsi="Cascadia Mono" w:cs="Cascadia Mono"/>
+          <w:color w:val="000000"/>
+        </w:rPr>
+      </w:pPr>
+      <w:r>
+        <w:rPr>
+          <w:rFonts w:ascii="Cascadia Mono" w:hAnsi="Cascadia Mono" w:cs="Cascadia Mono"/>
+          <w:color w:val="000000"/>
+        </w:rPr>
+        <w:t xml:space="preserve">GET </w:t>
+      </w:r>
+      <w:proofErr w:type="spellStart"/>
+      <w:r>
+        <w:rPr>
+          <w:rFonts w:ascii="Cascadia Mono" w:hAnsi="Cascadia Mono" w:cs="Cascadia Mono"/>
+          <w:color w:val="000000"/>
+        </w:rPr>
+        <w:t>startInteraction</w:t>
+      </w:r>
+      <w:proofErr w:type="spellEnd"/>
+      <w:r>
+        <w:rPr>
+          <w:rFonts w:ascii="Cascadia Mono" w:hAnsi="Cascadia Mono" w:cs="Cascadia Mono"/>
+          <w:color w:val="000000"/>
+        </w:rPr>
+        <w:t xml:space="preserve"> --&gt; takes a </w:t>
+      </w:r>
+      <w:proofErr w:type="spellStart"/>
+      <w:r>
+        <w:rPr>
+          <w:rFonts w:ascii="Cascadia Mono" w:hAnsi="Cascadia Mono" w:cs="Cascadia Mono"/>
+          <w:color w:val="000000"/>
+        </w:rPr>
+        <w:t>parameter</w:t>
+      </w:r>
+      <w:proofErr w:type="spellEnd"/>
+      <w:r>
+        <w:rPr>
+          <w:rFonts w:ascii="Cascadia Mono" w:hAnsi="Cascadia Mono" w:cs="Cascadia Mono"/>
+          <w:color w:val="000000"/>
+        </w:rPr>
+        <w:t xml:space="preserve"> (</w:t>
+      </w:r>
+      <w:proofErr w:type="spellStart"/>
+      <w:r>
+        <w:rPr>
+          <w:rFonts w:ascii="Cascadia Mono" w:hAnsi="Cascadia Mono" w:cs="Cascadia Mono"/>
+          <w:color w:val="000000"/>
+        </w:rPr>
+        <w:t>TimeScaleFactor</w:t>
+      </w:r>
+      <w:proofErr w:type="spellEnd"/>
+      <w:r>
+        <w:rPr>
+          <w:rFonts w:ascii="Cascadia Mono" w:hAnsi="Cascadia Mono" w:cs="Cascadia Mono"/>
+          <w:color w:val="000000"/>
+        </w:rPr>
+        <w:t xml:space="preserve">) to get the start interaction from pitch. Simply </w:t>
+      </w:r>
+      <w:proofErr w:type="spellStart"/>
+      <w:r>
+        <w:rPr>
+          <w:rFonts w:ascii="Cascadia Mono" w:hAnsi="Cascadia Mono" w:cs="Cascadia Mono"/>
+          <w:color w:val="000000"/>
+        </w:rPr>
+        <w:t>launch</w:t>
+      </w:r>
+      <w:proofErr w:type="spellEnd"/>
+      <w:r>
+        <w:rPr>
+          <w:rFonts w:ascii="Cascadia Mono" w:hAnsi="Cascadia Mono" w:cs="Cascadia Mono"/>
+          <w:color w:val="000000"/>
+        </w:rPr>
+        <w:t xml:space="preserve"> the interaction.</w:t>
+      </w:r>
+    </w:p>
+    <w:p>
+      <w:pPr>
+        <w:pStyle w:val="Paragrafoelenco"/>
+        <w:numPr>
+          <w:ilvl w:val="0"/>
+          <w:numId w:val="1"/>
+        </w:numPr>
+        <w:autoSpaceDE w:val="0"/>
+        <w:autoSpaceDN w:val="0"/>
+        <w:adjustRightInd w:val="0"/>
+        <w:spacing w:after="0" w:line="240" w:lineRule="auto"/>
+        <w:rPr>
+          <w:rFonts w:ascii="Cascadia Mono" w:hAnsi="Cascadia Mono" w:cs="Cascadia Mono"/>
+          <w:color w:val="000000"/>
+        </w:rPr>
+      </w:pPr>
+      <w:r>
+        <w:rPr>
+          <w:rFonts w:ascii="Cascadia Mono" w:hAnsi="Cascadia Mono" w:cs="Cascadia Mono"/>
+          <w:color w:val="000000"/>
+        </w:rPr>
+        <w:t xml:space="preserve">GET </w:t>
+      </w:r>
+      <w:proofErr w:type="spellStart"/>
+      <w:r>
+        <w:rPr>
+          <w:rFonts w:ascii="Cascadia Mono" w:hAnsi="Cascadia Mono" w:cs="Cascadia Mono"/>
+          <w:color w:val="000000"/>
+        </w:rPr>
+        <w:t>stopInteraction</w:t>
+      </w:r>
+      <w:proofErr w:type="spellEnd"/>
+      <w:r>
+        <w:rPr>
+          <w:rFonts w:ascii="Cascadia Mono" w:hAnsi="Cascadia Mono" w:cs="Cascadia Mono"/>
+          <w:color w:val="000000"/>
+        </w:rPr>
+        <w:t xml:space="preserve"> --&gt; to get the stop interaction form pitch.</w:t>
+      </w:r>
+    </w:p>
+    <w:p>
+      <w:pPr>
+        <w:pStyle w:val="Paragrafoelenco"/>
+        <w:numPr>
+          <w:ilvl w:val="0"/>
+          <w:numId w:val="1"/>
+        </w:numPr>
+        <w:autoSpaceDE w:val="0"/>
+        <w:autoSpaceDN w:val="0"/>
+        <w:adjustRightInd w:val="0"/>
+        <w:spacing w:after="0" w:line="240" w:lineRule="auto"/>
+        <w:rPr>
+          <w:rFonts w:ascii="Cascadia Mono" w:hAnsi="Cascadia Mono" w:cs="Cascadia Mono"/>
+          <w:color w:val="000000"/>
+        </w:rPr>
+      </w:pPr>
+      <w:r>
+        <w:rPr>
+          <w:rFonts w:ascii="Cascadia Mono" w:hAnsi="Cascadia Mono" w:cs="Cascadia Mono"/>
+          <w:color w:val="000000"/>
+        </w:rPr>
+        <w:t xml:space="preserve">GET </w:t>
+      </w:r>
+      <w:proofErr w:type="spellStart"/>
+      <w:r>
+        <w:rPr>
+          <w:rFonts w:ascii="Cascadia Mono" w:hAnsi="Cascadia Mono" w:cs="Cascadia Mono"/>
+          <w:color w:val="000000"/>
+        </w:rPr>
+        <w:t>loadscenario</w:t>
+      </w:r>
+      <w:proofErr w:type="spellEnd"/>
+      <w:r>
+        <w:rPr>
+          <w:rFonts w:ascii="Cascadia Mono" w:hAnsi="Cascadia Mono" w:cs="Cascadia Mono"/>
+          <w:color w:val="000000"/>
+        </w:rPr>
+        <w:t xml:space="preserve"> --&gt; to get the scenario. It takes 2 parameters, for </w:t>
+      </w:r>
+      <w:proofErr w:type="spellStart"/>
+      <w:r>
+        <w:rPr>
+          <w:rFonts w:ascii="Cascadia Mono" w:hAnsi="Cascadia Mono" w:cs="Cascadia Mono"/>
+          <w:color w:val="000000"/>
+        </w:rPr>
+        <w:t>now</w:t>
+      </w:r>
+      <w:proofErr w:type="spellEnd"/>
+      <w:r>
+        <w:rPr>
+          <w:rFonts w:ascii="Cascadia Mono" w:hAnsi="Cascadia Mono" w:cs="Cascadia Mono"/>
+          <w:color w:val="000000"/>
+        </w:rPr>
+        <w:t xml:space="preserve"> the first is always "/</w:t>
+      </w:r>
+      <w:proofErr w:type="spellStart"/>
+      <w:r>
+        <w:rPr>
+          <w:rFonts w:ascii="Cascadia Mono" w:hAnsi="Cascadia Mono" w:cs="Cascadia Mono"/>
+          <w:color w:val="000000"/>
+        </w:rPr>
+        <w:t>cupertino</w:t>
+      </w:r>
+      <w:proofErr w:type="spellEnd"/>
+      <w:r>
+        <w:rPr>
+          <w:rFonts w:ascii="Cascadia Mono" w:hAnsi="Cascadia Mono" w:cs="Cascadia Mono"/>
+          <w:color w:val="000000"/>
+        </w:rPr>
+        <w:t xml:space="preserve">" and the second is the </w:t>
+      </w:r>
+      <w:proofErr w:type="spellStart"/>
+      <w:r>
+        <w:rPr>
+          <w:rFonts w:ascii="Cascadia Mono" w:hAnsi="Cascadia Mono" w:cs="Cascadia Mono"/>
+          <w:color w:val="000000"/>
+        </w:rPr>
+        <w:t>initial</w:t>
+      </w:r>
+      <w:proofErr w:type="spellEnd"/>
+      <w:r>
+        <w:rPr>
+          <w:rFonts w:ascii="Cascadia Mono" w:hAnsi="Cascadia Mono" w:cs="Cascadia Mono"/>
+          <w:color w:val="000000"/>
+        </w:rPr>
+        <w:t xml:space="preserve"> </w:t>
+      </w:r>
+      <w:proofErr w:type="spellStart"/>
+      <w:r>
+        <w:rPr>
+          <w:rFonts w:ascii="Cascadia Mono" w:hAnsi="Cascadia Mono" w:cs="Cascadia Mono"/>
+          <w:color w:val="000000"/>
+        </w:rPr>
+        <w:t>fuel</w:t>
+      </w:r>
+      <w:proofErr w:type="spellEnd"/>
+      <w:r>
+        <w:rPr>
+          <w:rFonts w:ascii="Cascadia Mono" w:hAnsi="Cascadia Mono" w:cs="Cascadia Mono"/>
+          <w:color w:val="000000"/>
+        </w:rPr>
+        <w:t xml:space="preserve"> of the car, so it's a </w:t>
+      </w:r>
+      <w:proofErr w:type="spellStart"/>
+      <w:r>
+        <w:rPr>
+          <w:rFonts w:ascii="Cascadia Mono" w:hAnsi="Cascadia Mono" w:cs="Cascadia Mono"/>
+          <w:color w:val="000000"/>
+        </w:rPr>
+        <w:t>integer</w:t>
+      </w:r>
+      <w:proofErr w:type="spellEnd"/>
+      <w:r>
+        <w:rPr>
+          <w:rFonts w:ascii="Cascadia Mono" w:hAnsi="Cascadia Mono" w:cs="Cascadia Mono"/>
+          <w:color w:val="000000"/>
+        </w:rPr>
+        <w:t xml:space="preserve"> number.</w:t>
       </w:r>
     </w:p>
     <w:p>
@@ -1569,34 +1518,75 @@
     </w:p>
     <w:p>
       <w:pPr>
-        <w:autoSpaceDE w:val="0"/>
-        <w:autoSpaceDN w:val="0"/>
-        <w:adjustRightInd w:val="0"/>
-        <w:spacing w:after="0" w:line="240" w:lineRule="auto"/>
-        <w:rPr>
-          <w:rFonts w:ascii="Cascadia Mono" w:hAnsi="Cascadia Mono" w:cs="Cascadia Mono"/>
-          <w:color w:val="000000"/>
-        </w:rPr>
-      </w:pPr>
-      <w:r>
-        <w:rPr>
-          <w:rFonts w:ascii="Cascadia Mono" w:hAnsi="Cascadia Mono" w:cs="Cascadia Mono"/>
-          <w:color w:val="000000"/>
-        </w:rPr>
-        <w:t>* POST injectCar that post a Car with 3 attributes (name, license plate and color) into AnyLogic model.</w:t>
-      </w:r>
-    </w:p>
-    <w:p>
-      <w:pPr>
-        <w:autoSpaceDE w:val="0"/>
-        <w:autoSpaceDN w:val="0"/>
-        <w:adjustRightInd w:val="0"/>
-        <w:spacing w:after="0" w:line="240" w:lineRule="auto"/>
-        <w:rPr>
-          <w:rFonts w:ascii="Cascadia Mono" w:hAnsi="Cascadia Mono" w:cs="Cascadia Mono"/>
-          <w:color w:val="000000"/>
-        </w:rPr>
-      </w:pPr>
+        <w:pStyle w:val="Paragrafoelenco"/>
+        <w:numPr>
+          <w:ilvl w:val="0"/>
+          <w:numId w:val="2"/>
+        </w:numPr>
+        <w:autoSpaceDE w:val="0"/>
+        <w:autoSpaceDN w:val="0"/>
+        <w:adjustRightInd w:val="0"/>
+        <w:spacing w:after="0" w:line="240" w:lineRule="auto"/>
+        <w:rPr>
+          <w:rFonts w:ascii="Cascadia Mono" w:hAnsi="Cascadia Mono" w:cs="Cascadia Mono"/>
+          <w:color w:val="000000"/>
+        </w:rPr>
+      </w:pPr>
+      <w:r>
+        <w:rPr>
+          <w:rFonts w:ascii="Cascadia Mono" w:hAnsi="Cascadia Mono" w:cs="Cascadia Mono"/>
+          <w:color w:val="000000"/>
+        </w:rPr>
+        <w:t xml:space="preserve">POST </w:t>
+      </w:r>
+      <w:proofErr w:type="spellStart"/>
+      <w:r>
+        <w:rPr>
+          <w:rFonts w:ascii="Cascadia Mono" w:hAnsi="Cascadia Mono" w:cs="Cascadia Mono"/>
+          <w:color w:val="000000"/>
+        </w:rPr>
+        <w:t>injectCar</w:t>
+      </w:r>
+      <w:proofErr w:type="spellEnd"/>
+      <w:r>
+        <w:rPr>
+          <w:rFonts w:ascii="Cascadia Mono" w:hAnsi="Cascadia Mono" w:cs="Cascadia Mono"/>
+          <w:color w:val="000000"/>
+        </w:rPr>
+        <w:t xml:space="preserve"> that post a Car with 3 attributes (name, </w:t>
+      </w:r>
+      <w:proofErr w:type="spellStart"/>
+      <w:r>
+        <w:rPr>
+          <w:rFonts w:ascii="Cascadia Mono" w:hAnsi="Cascadia Mono" w:cs="Cascadia Mono"/>
+          <w:color w:val="000000"/>
+        </w:rPr>
+        <w:t>license</w:t>
+      </w:r>
+      <w:proofErr w:type="spellEnd"/>
+      <w:r>
+        <w:rPr>
+          <w:rFonts w:ascii="Cascadia Mono" w:hAnsi="Cascadia Mono" w:cs="Cascadia Mono"/>
+          <w:color w:val="000000"/>
+        </w:rPr>
+        <w:t xml:space="preserve"> </w:t>
+      </w:r>
+      <w:proofErr w:type="spellStart"/>
+      <w:r>
+        <w:rPr>
+          <w:rFonts w:ascii="Cascadia Mono" w:hAnsi="Cascadia Mono" w:cs="Cascadia Mono"/>
+          <w:color w:val="000000"/>
+        </w:rPr>
+        <w:t>plate</w:t>
+      </w:r>
+      <w:proofErr w:type="spellEnd"/>
+      <w:r>
+        <w:rPr>
+          <w:rFonts w:ascii="Cascadia Mono" w:hAnsi="Cascadia Mono" w:cs="Cascadia Mono"/>
+          <w:color w:val="000000"/>
+        </w:rPr>
+        <w:t xml:space="preserve"> and color) into AnyLogic model.</w:t>
+      </w:r>
     </w:p>
     <w:p>
       <w:pPr>
@@ -1892,139 +1882,294 @@
           <w:rFonts w:ascii="Cascadia Mono" w:hAnsi="Cascadia Mono" w:cs="Cascadia Mono"/>
           <w:color w:val="000000"/>
         </w:rPr>
-        <w:t>To install PITCH:</w:t>
-      </w:r>
-    </w:p>
-    <w:p>
-      <w:pPr>
-        <w:autoSpaceDE w:val="0"/>
-        <w:autoSpaceDN w:val="0"/>
-        <w:adjustRightInd w:val="0"/>
-        <w:spacing w:after="0" w:line="240" w:lineRule="auto"/>
-        <w:rPr>
-          <w:rFonts w:ascii="Cascadia Mono" w:hAnsi="Cascadia Mono" w:cs="Cascadia Mono"/>
-          <w:color w:val="000000"/>
-        </w:rPr>
-      </w:pPr>
-      <w:r>
-        <w:rPr>
-          <w:rFonts w:ascii="Cascadia Mono" w:hAnsi="Cascadia Mono" w:cs="Cascadia Mono"/>
-          <w:color w:val="000000"/>
-        </w:rPr>
-        <w:t>* It's available a guide written by authors of PITCH.</w:t>
-      </w:r>
-    </w:p>
-    <w:p>
-      <w:pPr>
-        <w:autoSpaceDE w:val="0"/>
-        <w:autoSpaceDN w:val="0"/>
-        <w:adjustRightInd w:val="0"/>
-        <w:spacing w:after="0" w:line="240" w:lineRule="auto"/>
-        <w:rPr>
-          <w:rFonts w:ascii="Cascadia Mono" w:hAnsi="Cascadia Mono" w:cs="Cascadia Mono"/>
-          <w:color w:val="000000"/>
-        </w:rPr>
-      </w:pPr>
-      <w:r>
-        <w:rPr>
-          <w:rFonts w:ascii="Cascadia Mono" w:hAnsi="Cascadia Mono" w:cs="Cascadia Mono"/>
-          <w:color w:val="000000"/>
-        </w:rPr>
-        <w:t xml:space="preserve">Other module to export: </w:t>
-      </w:r>
-    </w:p>
-    <w:p>
-      <w:pPr>
-        <w:autoSpaceDE w:val="0"/>
-        <w:autoSpaceDN w:val="0"/>
-        <w:adjustRightInd w:val="0"/>
-        <w:spacing w:after="0" w:line="240" w:lineRule="auto"/>
-        <w:rPr>
-          <w:rFonts w:ascii="Cascadia Mono" w:hAnsi="Cascadia Mono" w:cs="Cascadia Mono"/>
-          <w:color w:val="000000"/>
-        </w:rPr>
-      </w:pPr>
-      <w:r>
-        <w:rPr>
-          <w:rFonts w:ascii="Cascadia Mono" w:hAnsi="Cascadia Mono" w:cs="Cascadia Mono"/>
-          <w:color w:val="000000"/>
-        </w:rPr>
-        <w:t>* As just said the coordinator.jar library is the one who behave the model, so it's should be imported in AnyLogic model in the section dedicated;</w:t>
-      </w:r>
-    </w:p>
-    <w:p>
-      <w:pPr>
-        <w:autoSpaceDE w:val="0"/>
-        <w:autoSpaceDN w:val="0"/>
-        <w:adjustRightInd w:val="0"/>
-        <w:spacing w:after="0" w:line="240" w:lineRule="auto"/>
-        <w:rPr>
-          <w:rFonts w:ascii="Cascadia Mono" w:hAnsi="Cascadia Mono" w:cs="Cascadia Mono"/>
-          <w:color w:val="000000"/>
-        </w:rPr>
-      </w:pPr>
-      <w:r>
-        <w:rPr>
-          <w:rFonts w:ascii="Cascadia Mono" w:hAnsi="Cascadia Mono" w:cs="Cascadia Mono"/>
-          <w:color w:val="000000"/>
-        </w:rPr>
-        <w:t>* The other</w:t>
-      </w:r>
-      <w:r>
-        <w:rPr>
-          <w:rFonts w:ascii="Cascadia Mono" w:hAnsi="Cascadia Mono" w:cs="Cascadia Mono"/>
-          <w:color w:val="000000"/>
-        </w:rPr>
-        <w:t>s</w:t>
-      </w:r>
-      <w:r>
-        <w:rPr>
-          <w:rFonts w:ascii="Cascadia Mono" w:hAnsi="Cascadia Mono" w:cs="Cascadia Mono"/>
-          <w:color w:val="000000"/>
-        </w:rPr>
-        <w:t xml:space="preserve"> module</w:t>
-      </w:r>
-      <w:r>
-        <w:rPr>
-          <w:rFonts w:ascii="Cascadia Mono" w:hAnsi="Cascadia Mono" w:cs="Cascadia Mono"/>
-          <w:color w:val="000000"/>
-        </w:rPr>
-        <w:t>s</w:t>
-      </w:r>
-      <w:r>
-        <w:rPr>
-          <w:rFonts w:ascii="Cascadia Mono" w:hAnsi="Cascadia Mono" w:cs="Cascadia Mono"/>
-          <w:color w:val="000000"/>
-        </w:rPr>
-        <w:t xml:space="preserve"> to import in AnyLogic model </w:t>
-      </w:r>
-      <w:r>
-        <w:rPr>
-          <w:rFonts w:ascii="Cascadia Mono" w:hAnsi="Cascadia Mono" w:cs="Cascadia Mono"/>
-          <w:color w:val="000000"/>
-        </w:rPr>
-        <w:t>are:</w:t>
-      </w:r>
-      <w:r>
-        <w:rPr>
-          <w:rFonts w:ascii="Cascadia Mono" w:hAnsi="Cascadia Mono" w:cs="Cascadia Mono"/>
-          <w:color w:val="000000"/>
-        </w:rPr>
-        <w:t xml:space="preserve"> hlaCore.jar, which is now in a local maven repositor</w:t>
-      </w:r>
-      <w:r>
-        <w:rPr>
-          <w:rFonts w:ascii="Cascadia Mono" w:hAnsi="Cascadia Mono" w:cs="Cascadia Mono"/>
-          <w:color w:val="000000"/>
-        </w:rPr>
-        <w:t xml:space="preserve">y; and </w:t>
-      </w:r>
-      <w:r>
-        <w:rPr>
-          <w:rFonts w:ascii="Cascadia Mono" w:hAnsi="Cascadia Mono" w:cs="Cascadia Mono"/>
-          <w:color w:val="000000"/>
-        </w:rPr>
-        <w:t>the library of open-hla, prti1516e.jar.</w:t>
+        <w:t xml:space="preserve">To </w:t>
+      </w:r>
+      <w:proofErr w:type="spellStart"/>
+      <w:r>
+        <w:rPr>
+          <w:rFonts w:ascii="Cascadia Mono" w:hAnsi="Cascadia Mono" w:cs="Cascadia Mono"/>
+          <w:color w:val="000000"/>
+        </w:rPr>
+        <w:t>install</w:t>
+      </w:r>
+      <w:proofErr w:type="spellEnd"/>
+      <w:r>
+        <w:rPr>
+          <w:rFonts w:ascii="Cascadia Mono" w:hAnsi="Cascadia Mono" w:cs="Cascadia Mono"/>
+          <w:color w:val="000000"/>
+        </w:rPr>
+        <w:t xml:space="preserve"> PITCH:</w:t>
+      </w:r>
+    </w:p>
+    <w:p>
+      <w:pPr>
+        <w:autoSpaceDE w:val="0"/>
+        <w:autoSpaceDN w:val="0"/>
+        <w:adjustRightInd w:val="0"/>
+        <w:spacing w:after="0" w:line="240" w:lineRule="auto"/>
+        <w:rPr>
+          <w:rFonts w:ascii="Cascadia Mono" w:hAnsi="Cascadia Mono" w:cs="Cascadia Mono"/>
+          <w:color w:val="000000"/>
+        </w:rPr>
+      </w:pPr>
+      <w:r>
+        <w:rPr>
+          <w:rFonts w:ascii="Cascadia Mono" w:hAnsi="Cascadia Mono" w:cs="Cascadia Mono"/>
+          <w:color w:val="000000"/>
+        </w:rPr>
+        <w:t xml:space="preserve">* It's available a guide written by </w:t>
+      </w:r>
+      <w:proofErr w:type="spellStart"/>
+      <w:r>
+        <w:rPr>
+          <w:rFonts w:ascii="Cascadia Mono" w:hAnsi="Cascadia Mono" w:cs="Cascadia Mono"/>
+          <w:color w:val="000000"/>
+        </w:rPr>
+        <w:t>authors</w:t>
+      </w:r>
+      <w:proofErr w:type="spellEnd"/>
+      <w:r>
+        <w:rPr>
+          <w:rFonts w:ascii="Cascadia Mono" w:hAnsi="Cascadia Mono" w:cs="Cascadia Mono"/>
+          <w:color w:val="000000"/>
+        </w:rPr>
+        <w:t xml:space="preserve"> of </w:t>
+      </w:r>
+      <w:proofErr w:type="gramStart"/>
+      <w:r>
+        <w:rPr>
+          <w:rFonts w:ascii="Cascadia Mono" w:hAnsi="Cascadia Mono" w:cs="Cascadia Mono"/>
+          <w:color w:val="000000"/>
+        </w:rPr>
+        <w:t>PIT</w:t>
+      </w:r>
+      <w:r>
+        <w:rPr>
+          <w:rFonts w:ascii="Cascadia Mono" w:hAnsi="Cascadia Mono" w:cs="Cascadia Mono"/>
+          <w:color w:val="000000"/>
+        </w:rPr>
+        <w:t>CH(</w:t>
+      </w:r>
+      <w:proofErr w:type="gramEnd"/>
+      <w:r>
+        <w:rPr>
+          <w:rFonts w:ascii="Cascadia Mono" w:hAnsi="Cascadia Mono" w:cs="Cascadia Mono"/>
+          <w:color w:val="000000"/>
+        </w:rPr>
+        <w:t>https://github.com/Caterina-wolf/Integration_HLA_AnyLogic/tree/main/docs/resources/TheHLAtutorial.pdf)</w:t>
+      </w:r>
+    </w:p>
+    <w:p>
+      <w:pPr>
+        <w:autoSpaceDE w:val="0"/>
+        <w:autoSpaceDN w:val="0"/>
+        <w:adjustRightInd w:val="0"/>
+        <w:spacing w:after="0" w:line="240" w:lineRule="auto"/>
+        <w:rPr>
+          <w:rFonts w:ascii="Cascadia Mono" w:hAnsi="Cascadia Mono" w:cs="Cascadia Mono"/>
+          <w:color w:val="000000"/>
+        </w:rPr>
+      </w:pPr>
+    </w:p>
+    <w:p>
+      <w:pPr>
+        <w:autoSpaceDE w:val="0"/>
+        <w:autoSpaceDN w:val="0"/>
+        <w:adjustRightInd w:val="0"/>
+        <w:spacing w:after="0" w:line="240" w:lineRule="auto"/>
+        <w:rPr>
+          <w:rFonts w:ascii="Cascadia Mono" w:hAnsi="Cascadia Mono" w:cs="Cascadia Mono"/>
+          <w:color w:val="000000"/>
+        </w:rPr>
+      </w:pPr>
+      <w:r>
+        <w:rPr>
+          <w:rFonts w:ascii="Cascadia Mono" w:hAnsi="Cascadia Mono" w:cs="Cascadia Mono"/>
+          <w:color w:val="000000"/>
+        </w:rPr>
+        <w:t xml:space="preserve">Other </w:t>
+      </w:r>
+      <w:proofErr w:type="spellStart"/>
+      <w:r>
+        <w:rPr>
+          <w:rFonts w:ascii="Cascadia Mono" w:hAnsi="Cascadia Mono" w:cs="Cascadia Mono"/>
+          <w:color w:val="000000"/>
+        </w:rPr>
+        <w:t>module</w:t>
+      </w:r>
+      <w:proofErr w:type="spellEnd"/>
+      <w:r>
+        <w:rPr>
+          <w:rFonts w:ascii="Cascadia Mono" w:hAnsi="Cascadia Mono" w:cs="Cascadia Mono"/>
+          <w:color w:val="000000"/>
+        </w:rPr>
+        <w:t xml:space="preserve"> to export: </w:t>
+      </w:r>
+    </w:p>
+    <w:p>
+      <w:pPr>
+        <w:autoSpaceDE w:val="0"/>
+        <w:autoSpaceDN w:val="0"/>
+        <w:adjustRightInd w:val="0"/>
+        <w:spacing w:after="0" w:line="240" w:lineRule="auto"/>
+        <w:rPr>
+          <w:rFonts w:ascii="Cascadia Mono" w:hAnsi="Cascadia Mono" w:cs="Cascadia Mono"/>
+          <w:color w:val="000000"/>
+        </w:rPr>
+      </w:pPr>
+      <w:r>
+        <w:rPr>
+          <w:rFonts w:ascii="Cascadia Mono" w:hAnsi="Cascadia Mono" w:cs="Cascadia Mono"/>
+          <w:color w:val="000000"/>
+        </w:rPr>
+        <w:t xml:space="preserve">* As just </w:t>
+      </w:r>
+      <w:proofErr w:type="spellStart"/>
+      <w:r>
+        <w:rPr>
+          <w:rFonts w:ascii="Cascadia Mono" w:hAnsi="Cascadia Mono" w:cs="Cascadia Mono"/>
+          <w:color w:val="000000"/>
+        </w:rPr>
+        <w:t>said</w:t>
+      </w:r>
+      <w:proofErr w:type="spellEnd"/>
+      <w:r>
+        <w:rPr>
+          <w:rFonts w:ascii="Cascadia Mono" w:hAnsi="Cascadia Mono" w:cs="Cascadia Mono"/>
+          <w:color w:val="000000"/>
+        </w:rPr>
+        <w:t xml:space="preserve"> the coordinator.jar library is the one </w:t>
+      </w:r>
+      <w:proofErr w:type="spellStart"/>
+      <w:r>
+        <w:rPr>
+          <w:rFonts w:ascii="Cascadia Mono" w:hAnsi="Cascadia Mono" w:cs="Cascadia Mono"/>
+          <w:color w:val="000000"/>
+        </w:rPr>
+        <w:t>who</w:t>
+      </w:r>
+      <w:proofErr w:type="spellEnd"/>
+      <w:r>
+        <w:rPr>
+          <w:rFonts w:ascii="Cascadia Mono" w:hAnsi="Cascadia Mono" w:cs="Cascadia Mono"/>
+          <w:color w:val="000000"/>
+        </w:rPr>
+        <w:t xml:space="preserve"> </w:t>
+      </w:r>
+      <w:proofErr w:type="spellStart"/>
+      <w:r>
+        <w:rPr>
+          <w:rFonts w:ascii="Cascadia Mono" w:hAnsi="Cascadia Mono" w:cs="Cascadia Mono"/>
+          <w:color w:val="000000"/>
+        </w:rPr>
+        <w:t>behave</w:t>
+      </w:r>
+      <w:proofErr w:type="spellEnd"/>
+      <w:r>
+        <w:rPr>
+          <w:rFonts w:ascii="Cascadia Mono" w:hAnsi="Cascadia Mono" w:cs="Cascadia Mono"/>
+          <w:color w:val="000000"/>
+        </w:rPr>
+        <w:t xml:space="preserve"> the model, so it's should be </w:t>
+      </w:r>
+      <w:proofErr w:type="spellStart"/>
+      <w:r>
+        <w:rPr>
+          <w:rFonts w:ascii="Cascadia Mono" w:hAnsi="Cascadia Mono" w:cs="Cascadia Mono"/>
+          <w:color w:val="000000"/>
+        </w:rPr>
+        <w:t>imported</w:t>
+      </w:r>
+      <w:proofErr w:type="spellEnd"/>
+      <w:r>
+        <w:rPr>
+          <w:rFonts w:ascii="Cascadia Mono" w:hAnsi="Cascadia Mono" w:cs="Cascadia Mono"/>
+          <w:color w:val="000000"/>
+        </w:rPr>
+        <w:t xml:space="preserve"> in AnyLogic model in the </w:t>
+      </w:r>
+      <w:proofErr w:type="spellStart"/>
+      <w:r>
+        <w:rPr>
+          <w:rFonts w:ascii="Cascadia Mono" w:hAnsi="Cascadia Mono" w:cs="Cascadia Mono"/>
+          <w:color w:val="000000"/>
+        </w:rPr>
+        <w:t>section</w:t>
+      </w:r>
+      <w:proofErr w:type="spellEnd"/>
+      <w:r>
+        <w:rPr>
+          <w:rFonts w:ascii="Cascadia Mono" w:hAnsi="Cascadia Mono" w:cs="Cascadia Mono"/>
+          <w:color w:val="000000"/>
+        </w:rPr>
+        <w:t xml:space="preserve"> </w:t>
+      </w:r>
+      <w:proofErr w:type="spellStart"/>
+      <w:r>
+        <w:rPr>
+          <w:rFonts w:ascii="Cascadia Mono" w:hAnsi="Cascadia Mono" w:cs="Cascadia Mono"/>
+          <w:color w:val="000000"/>
+        </w:rPr>
+        <w:t>dedicated</w:t>
+      </w:r>
+      <w:proofErr w:type="spellEnd"/>
+      <w:r>
+        <w:rPr>
+          <w:rFonts w:ascii="Cascadia Mono" w:hAnsi="Cascadia Mono" w:cs="Cascadia Mono"/>
+          <w:color w:val="000000"/>
+        </w:rPr>
+        <w:t>;</w:t>
+      </w:r>
+    </w:p>
+    <w:p>
+      <w:pPr>
+        <w:autoSpaceDE w:val="0"/>
+        <w:autoSpaceDN w:val="0"/>
+        <w:adjustRightInd w:val="0"/>
+        <w:spacing w:after="0" w:line="240" w:lineRule="auto"/>
+        <w:rPr>
+          <w:rFonts w:ascii="Cascadia Mono" w:hAnsi="Cascadia Mono" w:cs="Cascadia Mono"/>
+          <w:color w:val="000000"/>
+        </w:rPr>
+      </w:pPr>
+      <w:r>
+        <w:rPr>
+          <w:rFonts w:ascii="Cascadia Mono" w:hAnsi="Cascadia Mono" w:cs="Cascadia Mono"/>
+          <w:color w:val="000000"/>
+        </w:rPr>
+        <w:t xml:space="preserve">* The others modules to import in AnyLogic model are: hlaCore.jar, which is </w:t>
+      </w:r>
+      <w:proofErr w:type="spellStart"/>
+      <w:r>
+        <w:rPr>
+          <w:rFonts w:ascii="Cascadia Mono" w:hAnsi="Cascadia Mono" w:cs="Cascadia Mono"/>
+          <w:color w:val="000000"/>
+        </w:rPr>
+        <w:t>now</w:t>
+      </w:r>
+      <w:proofErr w:type="spellEnd"/>
+      <w:r>
+        <w:rPr>
+          <w:rFonts w:ascii="Cascadia Mono" w:hAnsi="Cascadia Mono" w:cs="Cascadia Mono"/>
+          <w:color w:val="000000"/>
+        </w:rPr>
+        <w:t xml:space="preserve"> in a local </w:t>
+      </w:r>
+      <w:proofErr w:type="spellStart"/>
+      <w:r>
+        <w:rPr>
+          <w:rFonts w:ascii="Cascadia Mono" w:hAnsi="Cascadia Mono" w:cs="Cascadia Mono"/>
+          <w:color w:val="000000"/>
+        </w:rPr>
+        <w:t>maven</w:t>
+      </w:r>
+      <w:proofErr w:type="spellEnd"/>
+      <w:r>
+        <w:rPr>
+          <w:rFonts w:ascii="Cascadia Mono" w:hAnsi="Cascadia Mono" w:cs="Cascadia Mono"/>
+          <w:color w:val="000000"/>
+        </w:rPr>
+        <w:t xml:space="preserve"> repository; and the library of open-hla, prti1516e.jar.</w:t>
       </w:r>
     </w:p>
     <w:p>
@@ -2073,99 +2218,276 @@
           <w:rFonts w:ascii="Cascadia Mono" w:hAnsi="Cascadia Mono" w:cs="Cascadia Mono"/>
           <w:color w:val="000000"/>
         </w:rPr>
-        <w:t>The steps to run the program until now</w:t>
-      </w:r>
-      <w:r>
-        <w:rPr>
-          <w:rFonts w:ascii="Cascadia Mono" w:hAnsi="Cascadia Mono" w:cs="Cascadia Mono"/>
-          <w:color w:val="000000"/>
-        </w:rPr>
-        <w:t xml:space="preserve"> are</w:t>
-      </w:r>
-      <w:r>
-        <w:rPr>
-          <w:rFonts w:ascii="Cascadia Mono" w:hAnsi="Cascadia Mono" w:cs="Cascadia Mono"/>
-          <w:color w:val="000000"/>
-        </w:rPr>
-        <w:t xml:space="preserve">: </w:t>
-      </w:r>
-    </w:p>
-    <w:p>
-      <w:pPr>
-        <w:autoSpaceDE w:val="0"/>
-        <w:autoSpaceDN w:val="0"/>
-        <w:adjustRightInd w:val="0"/>
-        <w:spacing w:after="0" w:line="240" w:lineRule="auto"/>
-        <w:rPr>
-          <w:rFonts w:ascii="Cascadia Mono" w:hAnsi="Cascadia Mono" w:cs="Cascadia Mono"/>
-          <w:color w:val="000000"/>
-        </w:rPr>
-      </w:pPr>
-      <w:r>
-        <w:rPr>
-          <w:rFonts w:ascii="Cascadia Mono" w:hAnsi="Cascadia Mono" w:cs="Cascadia Mono"/>
-          <w:color w:val="000000"/>
-        </w:rPr>
-        <w:t>1. Open Pitch</w:t>
-      </w:r>
-    </w:p>
-    <w:p>
-      <w:pPr>
-        <w:autoSpaceDE w:val="0"/>
-        <w:autoSpaceDN w:val="0"/>
-        <w:adjustRightInd w:val="0"/>
-        <w:spacing w:after="0" w:line="240" w:lineRule="auto"/>
-        <w:rPr>
-          <w:rFonts w:ascii="Cascadia Mono" w:hAnsi="Cascadia Mono" w:cs="Cascadia Mono"/>
-          <w:color w:val="000000"/>
-        </w:rPr>
-      </w:pPr>
-      <w:r>
-        <w:rPr>
-          <w:rFonts w:ascii="Cascadia Mono" w:hAnsi="Cascadia Mono" w:cs="Cascadia Mono"/>
-          <w:color w:val="000000"/>
-        </w:rPr>
-        <w:t>2. Run Master federate: this one has the task to create the federation in Pitch environment and then join itself.</w:t>
-      </w:r>
-    </w:p>
-    <w:p>
-      <w:pPr>
-        <w:autoSpaceDE w:val="0"/>
-        <w:autoSpaceDN w:val="0"/>
-        <w:adjustRightInd w:val="0"/>
-        <w:spacing w:after="0" w:line="240" w:lineRule="auto"/>
-        <w:rPr>
-          <w:rFonts w:ascii="Cascadia Mono" w:hAnsi="Cascadia Mono" w:cs="Cascadia Mono"/>
-          <w:color w:val="000000"/>
-        </w:rPr>
-      </w:pPr>
-      <w:r>
-        <w:rPr>
-          <w:rFonts w:ascii="Cascadia Mono" w:hAnsi="Cascadia Mono" w:cs="Cascadia Mono"/>
-          <w:color w:val="000000"/>
-        </w:rPr>
-        <w:t>3. Run AnyLogic simulation with Play button. At this point the federation is completed</w:t>
-      </w:r>
-      <w:r>
-        <w:rPr>
-          <w:rFonts w:ascii="Cascadia Mono" w:hAnsi="Cascadia Mono" w:cs="Cascadia Mono"/>
-          <w:color w:val="000000"/>
-        </w:rPr>
-        <w:t>; all the</w:t>
-      </w:r>
-      <w:r>
-        <w:rPr>
-          <w:rFonts w:ascii="Cascadia Mono" w:hAnsi="Cascadia Mono" w:cs="Cascadia Mono"/>
-          <w:color w:val="000000"/>
-        </w:rPr>
-        <w:t xml:space="preserve"> members</w:t>
-      </w:r>
-      <w:r>
-        <w:rPr>
-          <w:rFonts w:ascii="Cascadia Mono" w:hAnsi="Cascadia Mono" w:cs="Cascadia Mono"/>
-          <w:color w:val="000000"/>
-        </w:rPr>
-        <w:t xml:space="preserve"> has joined</w:t>
+        <w:t xml:space="preserve">The steps to </w:t>
+      </w:r>
+      <w:proofErr w:type="spellStart"/>
+      <w:r>
+        <w:rPr>
+          <w:rFonts w:ascii="Cascadia Mono" w:hAnsi="Cascadia Mono" w:cs="Cascadia Mono"/>
+          <w:color w:val="000000"/>
+        </w:rPr>
+        <w:t>run</w:t>
+      </w:r>
+      <w:proofErr w:type="spellEnd"/>
+      <w:r>
+        <w:rPr>
+          <w:rFonts w:ascii="Cascadia Mono" w:hAnsi="Cascadia Mono" w:cs="Cascadia Mono"/>
+          <w:color w:val="000000"/>
+        </w:rPr>
+        <w:t xml:space="preserve"> the </w:t>
+      </w:r>
+      <w:proofErr w:type="spellStart"/>
+      <w:r>
+        <w:rPr>
+          <w:rFonts w:ascii="Cascadia Mono" w:hAnsi="Cascadia Mono" w:cs="Cascadia Mono"/>
+          <w:color w:val="000000"/>
+        </w:rPr>
+        <w:t>program</w:t>
+      </w:r>
+      <w:proofErr w:type="spellEnd"/>
+      <w:r>
+        <w:rPr>
+          <w:rFonts w:ascii="Cascadia Mono" w:hAnsi="Cascadia Mono" w:cs="Cascadia Mono"/>
+          <w:color w:val="000000"/>
+        </w:rPr>
+        <w:t xml:space="preserve"> until </w:t>
+      </w:r>
+      <w:proofErr w:type="spellStart"/>
+      <w:r>
+        <w:rPr>
+          <w:rFonts w:ascii="Cascadia Mono" w:hAnsi="Cascadia Mono" w:cs="Cascadia Mono"/>
+          <w:color w:val="000000"/>
+        </w:rPr>
+        <w:t>now</w:t>
+      </w:r>
+      <w:proofErr w:type="spellEnd"/>
+      <w:r>
+        <w:rPr>
+          <w:rFonts w:ascii="Cascadia Mono" w:hAnsi="Cascadia Mono" w:cs="Cascadia Mono"/>
+          <w:color w:val="000000"/>
+        </w:rPr>
+        <w:t xml:space="preserve"> are: </w:t>
+      </w:r>
+    </w:p>
+    <w:p>
+      <w:pPr>
+        <w:autoSpaceDE w:val="0"/>
+        <w:autoSpaceDN w:val="0"/>
+        <w:adjustRightInd w:val="0"/>
+        <w:spacing w:after="0" w:line="240" w:lineRule="auto"/>
+        <w:rPr>
+          <w:rFonts w:ascii="Cascadia Mono" w:hAnsi="Cascadia Mono" w:cs="Cascadia Mono"/>
+          <w:color w:val="000000"/>
+        </w:rPr>
+      </w:pPr>
+      <w:r>
+        <w:rPr>
+          <w:rFonts w:ascii="Cascadia Mono" w:hAnsi="Cascadia Mono" w:cs="Cascadia Mono"/>
+          <w:color w:val="000000"/>
+        </w:rPr>
+        <w:t>1. Open Pitch, Open AnyLogic model, Java programs POSTMAN workspace.</w:t>
+      </w:r>
+    </w:p>
+    <w:p>
+      <w:pPr>
+        <w:autoSpaceDE w:val="0"/>
+        <w:autoSpaceDN w:val="0"/>
+        <w:adjustRightInd w:val="0"/>
+        <w:spacing w:after="0" w:line="240" w:lineRule="auto"/>
+        <w:rPr>
+          <w:rFonts w:ascii="Cascadia Mono" w:hAnsi="Cascadia Mono" w:cs="Cascadia Mono"/>
+          <w:color w:val="000000"/>
+        </w:rPr>
+      </w:pPr>
+      <w:r>
+        <w:rPr>
+          <w:rFonts w:ascii="Cascadia Mono" w:hAnsi="Cascadia Mono" w:cs="Cascadia Mono"/>
+          <w:color w:val="000000"/>
+        </w:rPr>
+        <w:lastRenderedPageBreak/>
+        <w:t xml:space="preserve">2. </w:t>
+      </w:r>
+      <w:proofErr w:type="spellStart"/>
+      <w:r>
+        <w:rPr>
+          <w:rFonts w:ascii="Cascadia Mono" w:hAnsi="Cascadia Mono" w:cs="Cascadia Mono"/>
+          <w:color w:val="000000"/>
+        </w:rPr>
+        <w:t>Run</w:t>
+      </w:r>
+      <w:proofErr w:type="spellEnd"/>
+      <w:r>
+        <w:rPr>
+          <w:rFonts w:ascii="Cascadia Mono" w:hAnsi="Cascadia Mono" w:cs="Cascadia Mono"/>
+          <w:color w:val="000000"/>
+        </w:rPr>
+        <w:t xml:space="preserve"> Master federate: this one has the task to create the federation in Pitch environment and </w:t>
+      </w:r>
+      <w:proofErr w:type="spellStart"/>
+      <w:r>
+        <w:rPr>
+          <w:rFonts w:ascii="Cascadia Mono" w:hAnsi="Cascadia Mono" w:cs="Cascadia Mono"/>
+          <w:color w:val="000000"/>
+        </w:rPr>
+        <w:t>then</w:t>
+      </w:r>
+      <w:proofErr w:type="spellEnd"/>
+      <w:r>
+        <w:rPr>
+          <w:rFonts w:ascii="Cascadia Mono" w:hAnsi="Cascadia Mono" w:cs="Cascadia Mono"/>
+          <w:color w:val="000000"/>
+        </w:rPr>
+        <w:t xml:space="preserve"> join itself (The Spring Boot service).</w:t>
+      </w:r>
+    </w:p>
+    <w:p>
+      <w:pPr>
+        <w:autoSpaceDE w:val="0"/>
+        <w:autoSpaceDN w:val="0"/>
+        <w:adjustRightInd w:val="0"/>
+        <w:spacing w:after="0" w:line="240" w:lineRule="auto"/>
+        <w:rPr>
+          <w:rFonts w:ascii="Cascadia Mono" w:hAnsi="Cascadia Mono" w:cs="Cascadia Mono"/>
+          <w:color w:val="000000"/>
+        </w:rPr>
+      </w:pPr>
+      <w:r>
+        <w:rPr>
+          <w:rFonts w:ascii="Cascadia Mono" w:hAnsi="Cascadia Mono" w:cs="Cascadia Mono"/>
+          <w:color w:val="000000"/>
+        </w:rPr>
+        <w:t xml:space="preserve">3. </w:t>
+      </w:r>
+      <w:proofErr w:type="spellStart"/>
+      <w:r>
+        <w:rPr>
+          <w:rFonts w:ascii="Cascadia Mono" w:hAnsi="Cascadia Mono" w:cs="Cascadia Mono"/>
+          <w:color w:val="000000"/>
+        </w:rPr>
+        <w:t>Run</w:t>
+      </w:r>
+      <w:proofErr w:type="spellEnd"/>
+      <w:r>
+        <w:rPr>
+          <w:rFonts w:ascii="Cascadia Mono" w:hAnsi="Cascadia Mono" w:cs="Cascadia Mono"/>
+          <w:color w:val="000000"/>
+        </w:rPr>
+        <w:t xml:space="preserve"> AnyLogic simulation with Play button. At this point the federation is completed; all the members has joined.</w:t>
+      </w:r>
+    </w:p>
+    <w:p>
+      <w:pPr>
+        <w:autoSpaceDE w:val="0"/>
+        <w:autoSpaceDN w:val="0"/>
+        <w:adjustRightInd w:val="0"/>
+        <w:spacing w:after="0" w:line="240" w:lineRule="auto"/>
+        <w:rPr>
+          <w:rFonts w:ascii="Cascadia Mono" w:hAnsi="Cascadia Mono" w:cs="Cascadia Mono"/>
+          <w:color w:val="000000"/>
+        </w:rPr>
+      </w:pPr>
+      <w:r>
+        <w:rPr>
+          <w:rFonts w:ascii="Cascadia Mono" w:hAnsi="Cascadia Mono" w:cs="Cascadia Mono"/>
+          <w:color w:val="000000"/>
+        </w:rPr>
+        <w:t xml:space="preserve">4. Open POSTMAN: and </w:t>
+      </w:r>
+      <w:proofErr w:type="spellStart"/>
+      <w:r>
+        <w:rPr>
+          <w:rFonts w:ascii="Cascadia Mono" w:hAnsi="Cascadia Mono" w:cs="Cascadia Mono"/>
+          <w:color w:val="000000"/>
+        </w:rPr>
+        <w:t>run</w:t>
+      </w:r>
+      <w:proofErr w:type="spellEnd"/>
+      <w:r>
+        <w:rPr>
+          <w:rFonts w:ascii="Cascadia Mono" w:hAnsi="Cascadia Mono" w:cs="Cascadia Mono"/>
+          <w:color w:val="000000"/>
+        </w:rPr>
+        <w:t xml:space="preserve"> the calls of </w:t>
+      </w:r>
+      <w:proofErr w:type="spellStart"/>
+      <w:r>
+        <w:rPr>
+          <w:rFonts w:ascii="Cascadia Mono" w:hAnsi="Cascadia Mono" w:cs="Cascadia Mono"/>
+          <w:color w:val="000000"/>
+        </w:rPr>
+        <w:t>interest</w:t>
+      </w:r>
+      <w:proofErr w:type="spellEnd"/>
+      <w:r>
+        <w:rPr>
+          <w:rFonts w:ascii="Cascadia Mono" w:hAnsi="Cascadia Mono" w:cs="Cascadia Mono"/>
+          <w:color w:val="000000"/>
+        </w:rPr>
+        <w:t xml:space="preserve">. In this case: GET </w:t>
+      </w:r>
+      <w:proofErr w:type="spellStart"/>
+      <w:r>
+        <w:rPr>
+          <w:rFonts w:ascii="Cascadia Mono" w:hAnsi="Cascadia Mono" w:cs="Cascadia Mono"/>
+          <w:color w:val="000000"/>
+        </w:rPr>
+        <w:t>loadScenario</w:t>
+      </w:r>
+      <w:proofErr w:type="spellEnd"/>
+      <w:r>
+        <w:rPr>
+          <w:rFonts w:ascii="Cascadia Mono" w:hAnsi="Cascadia Mono" w:cs="Cascadia Mono"/>
+          <w:color w:val="000000"/>
+        </w:rPr>
+        <w:t xml:space="preserve"> to load the Scenario into the federates and </w:t>
+      </w:r>
+      <w:proofErr w:type="spellStart"/>
+      <w:r>
+        <w:rPr>
+          <w:rFonts w:ascii="Cascadia Mono" w:hAnsi="Cascadia Mono" w:cs="Cascadia Mono"/>
+          <w:color w:val="000000"/>
+        </w:rPr>
+        <w:t>then</w:t>
+      </w:r>
+      <w:proofErr w:type="spellEnd"/>
+      <w:r>
+        <w:rPr>
+          <w:rFonts w:ascii="Cascadia Mono" w:hAnsi="Cascadia Mono" w:cs="Cascadia Mono"/>
+          <w:color w:val="000000"/>
+        </w:rPr>
+        <w:t xml:space="preserve"> GET </w:t>
+      </w:r>
+      <w:proofErr w:type="spellStart"/>
+      <w:r>
+        <w:rPr>
+          <w:rFonts w:ascii="Cascadia Mono" w:hAnsi="Cascadia Mono" w:cs="Cascadia Mono"/>
+          <w:color w:val="000000"/>
+        </w:rPr>
+        <w:t>startInteraction</w:t>
+      </w:r>
+      <w:proofErr w:type="spellEnd"/>
+      <w:r>
+        <w:rPr>
+          <w:rFonts w:ascii="Cascadia Mono" w:hAnsi="Cascadia Mono" w:cs="Cascadia Mono"/>
+          <w:color w:val="000000"/>
+        </w:rPr>
+        <w:t xml:space="preserve"> to start the interaction. In the end </w:t>
+      </w:r>
+      <w:proofErr w:type="spellStart"/>
+      <w:r>
+        <w:rPr>
+          <w:rFonts w:ascii="Cascadia Mono" w:hAnsi="Cascadia Mono" w:cs="Cascadia Mono"/>
+          <w:color w:val="000000"/>
+        </w:rPr>
+        <w:t>launch</w:t>
+      </w:r>
+      <w:proofErr w:type="spellEnd"/>
+      <w:r>
+        <w:rPr>
+          <w:rFonts w:ascii="Cascadia Mono" w:hAnsi="Cascadia Mono" w:cs="Cascadia Mono"/>
+          <w:color w:val="000000"/>
+        </w:rPr>
+        <w:t xml:space="preserve"> the simulation with POST</w:t>
       </w:r>
       <w:r>
         <w:rPr>
@@ -2174,77 +2496,6 @@
         </w:rPr>
         <w:t>.</w:t>
       </w:r>
-    </w:p>
-    <w:p>
-      <w:pPr>
-        <w:autoSpaceDE w:val="0"/>
-        <w:autoSpaceDN w:val="0"/>
-        <w:adjustRightInd w:val="0"/>
-        <w:spacing w:after="0" w:line="240" w:lineRule="auto"/>
-        <w:rPr>
-          <w:rFonts w:ascii="Cascadia Mono" w:hAnsi="Cascadia Mono" w:cs="Cascadia Mono"/>
-          <w:color w:val="000000"/>
-        </w:rPr>
-      </w:pPr>
-      <w:r>
-        <w:rPr>
-          <w:rFonts w:ascii="Cascadia Mono" w:hAnsi="Cascadia Mono" w:cs="Cascadia Mono"/>
-          <w:color w:val="000000"/>
-        </w:rPr>
-        <w:t xml:space="preserve">4. Open POSTMAN: </w:t>
-      </w:r>
-      <w:r>
-        <w:rPr>
-          <w:rFonts w:ascii="Cascadia Mono" w:hAnsi="Cascadia Mono" w:cs="Cascadia Mono"/>
-          <w:color w:val="000000"/>
-        </w:rPr>
-        <w:t>and</w:t>
-      </w:r>
-      <w:r>
-        <w:rPr>
-          <w:rFonts w:ascii="Cascadia Mono" w:hAnsi="Cascadia Mono" w:cs="Cascadia Mono"/>
-          <w:color w:val="000000"/>
-        </w:rPr>
-        <w:t xml:space="preserve"> run the calls </w:t>
-      </w:r>
-      <w:r>
-        <w:rPr>
-          <w:rFonts w:ascii="Cascadia Mono" w:hAnsi="Cascadia Mono" w:cs="Cascadia Mono"/>
-          <w:color w:val="000000"/>
-        </w:rPr>
-        <w:t>of</w:t>
-      </w:r>
-      <w:r>
-        <w:rPr>
-          <w:rFonts w:ascii="Cascadia Mono" w:hAnsi="Cascadia Mono" w:cs="Cascadia Mono"/>
-          <w:color w:val="000000"/>
-        </w:rPr>
-        <w:t xml:space="preserve"> interest. In this case: GET loadScenario to load the Scenario into the federates and then GET startInteraction to start the interaction. In the end launch the simulation with POST injectCar.</w:t>
-      </w:r>
-    </w:p>
-    <w:p>
-      <w:pPr>
-        <w:autoSpaceDE w:val="0"/>
-        <w:autoSpaceDN w:val="0"/>
-        <w:adjustRightInd w:val="0"/>
-        <w:spacing w:after="0" w:line="240" w:lineRule="auto"/>
-        <w:rPr>
-          <w:rFonts w:ascii="Cascadia Mono" w:hAnsi="Cascadia Mono" w:cs="Cascadia Mono"/>
-          <w:color w:val="000000"/>
-        </w:rPr>
-      </w:pPr>
-    </w:p>
-    <w:p>
-      <w:pPr>
-        <w:autoSpaceDE w:val="0"/>
-        <w:autoSpaceDN w:val="0"/>
-        <w:adjustRightInd w:val="0"/>
-        <w:spacing w:after="0" w:line="240" w:lineRule="auto"/>
-        <w:rPr>
-          <w:rFonts w:ascii="Cascadia Mono" w:hAnsi="Cascadia Mono" w:cs="Cascadia Mono"/>
-          <w:color w:val="000000"/>
-        </w:rPr>
-      </w:pPr>
     </w:p>
     <w:p/>
     <w:sectPr>
@@ -2255,6 +2506,243 @@
     </w:sectPr>
   </w:body>
 </w:document>
+</file>
+
+<file path=word/numbering.xml><?xml version="1.0" encoding="utf-8"?>
+<w:numbering xmlns:wpc="http://schemas.microsoft.com/office/word/2010/wordprocessingCanvas" xmlns:cx="http://schemas.microsoft.com/office/drawing/2014/chartex" xmlns:cx1="http://schemas.microsoft.com/office/drawing/2015/9/8/chartex" xmlns:cx2="http://schemas.microsoft.com/office/drawing/2015/10/21/chartex" xmlns:cx3="http://schemas.microsoft.com/office/drawing/2016/5/9/chartex" xmlns:cx4="http://schemas.microsoft.com/office/drawing/2016/5/10/chartex" xmlns:cx5="http://schemas.microsoft.com/office/drawing/2016/5/11/chartex" xmlns:cx6="http://schemas.microsoft.com/office/drawing/2016/5/12/chartex" xmlns:cx7="http://schemas.microsoft.com/office/drawing/2016/5/13/chartex" xmlns:cx8="http://schemas.microsoft.com/office/drawing/2016/5/14/chartex" xmlns:mc="http://schemas.openxmlformats.org/markup-compatibility/2006" xmlns:aink="http://schemas.microsoft.com/office/drawing/2016/ink" xmlns:am3d="http://schemas.microsoft.com/office/drawing/2017/model3d" xmlns:o="urn:schemas-microsoft-com:office:office" xmlns:oel="http://schemas.microsoft.com/office/2019/extlst" xmlns:r="http://schemas.openxmlformats.org/officeDocument/2006/relationships" xmlns:m="http://schemas.openxmlformats.org/officeDocument/2006/math" xmlns:v="urn:schemas-microsoft-com:vml" xmlns:wp14="http://schemas.microsoft.com/office/word/2010/wordprocessingDrawing" xmlns:wp="http://schemas.openxmlformats.org/drawingml/2006/wordprocessingDrawing" xmlns:w10="urn:schemas-microsoft-com:office:word" xmlns:w="http://schemas.openxmlformats.org/wordprocessingml/2006/main" xmlns:w14="http://schemas.microsoft.com/office/word/2010/wordml" xmlns:w15="http://schemas.microsoft.com/office/word/2012/wordml" xmlns:w16cex="http://schemas.microsoft.com/office/word/2018/wordml/cex" xmlns:w16cid="http://schemas.microsoft.com/office/word/2016/wordml/cid" xmlns:w16="http://schemas.microsoft.com/office/word/2018/wordml" xmlns:w16sdtdh="http://schemas.microsoft.com/office/word/2020/wordml/sdtdatahash" xmlns:w16se="http://schemas.microsoft.com/office/word/2015/wordml/symex" xmlns:wpg="http://schemas.microsoft.com/office/word/2010/wordprocessingGroup" xmlns:wpi="http://schemas.microsoft.com/office/word/2010/wordprocessingInk" xmlns:wne="http://schemas.microsoft.com/office/word/2006/wordml" xmlns:wps="http://schemas.microsoft.com/office/word/2010/wordprocessingShape" mc:Ignorable="w14 w15 w16se w16cid w16 w16cex w16sdtdh wp14">
+  <w:abstractNum w:abstractNumId="0" w15:restartNumberingAfterBreak="0">
+    <w:nsid w:val="10F003D3"/>
+    <w:multiLevelType w:val="hybridMultilevel"/>
+    <w:tmpl w:val="F4643400"/>
+    <w:lvl w:ilvl="0" w:tplc="04100001">
+      <w:start w:val="1"/>
+      <w:numFmt w:val="bullet"/>
+      <w:lvlText w:val=""/>
+      <w:lvlJc w:val="left"/>
+      <w:pPr>
+        <w:ind w:left="850" w:hanging="360"/>
+      </w:pPr>
+      <w:rPr>
+        <w:rFonts w:ascii="Symbol" w:hAnsi="Symbol" w:hint="default"/>
+      </w:rPr>
+    </w:lvl>
+    <w:lvl w:ilvl="1" w:tplc="04100003" w:tentative="1">
+      <w:start w:val="1"/>
+      <w:numFmt w:val="bullet"/>
+      <w:lvlText w:val="o"/>
+      <w:lvlJc w:val="left"/>
+      <w:pPr>
+        <w:ind w:left="1570" w:hanging="360"/>
+      </w:pPr>
+      <w:rPr>
+        <w:rFonts w:ascii="Courier New" w:hAnsi="Courier New" w:cs="Courier New" w:hint="default"/>
+      </w:rPr>
+    </w:lvl>
+    <w:lvl w:ilvl="2" w:tplc="04100005" w:tentative="1">
+      <w:start w:val="1"/>
+      <w:numFmt w:val="bullet"/>
+      <w:lvlText w:val=""/>
+      <w:lvlJc w:val="left"/>
+      <w:pPr>
+        <w:ind w:left="2290" w:hanging="360"/>
+      </w:pPr>
+      <w:rPr>
+        <w:rFonts w:ascii="Wingdings" w:hAnsi="Wingdings" w:hint="default"/>
+      </w:rPr>
+    </w:lvl>
+    <w:lvl w:ilvl="3" w:tplc="04100001" w:tentative="1">
+      <w:start w:val="1"/>
+      <w:numFmt w:val="bullet"/>
+      <w:lvlText w:val=""/>
+      <w:lvlJc w:val="left"/>
+      <w:pPr>
+        <w:ind w:left="3010" w:hanging="360"/>
+      </w:pPr>
+      <w:rPr>
+        <w:rFonts w:ascii="Symbol" w:hAnsi="Symbol" w:hint="default"/>
+      </w:rPr>
+    </w:lvl>
+    <w:lvl w:ilvl="4" w:tplc="04100003" w:tentative="1">
+      <w:start w:val="1"/>
+      <w:numFmt w:val="bullet"/>
+      <w:lvlText w:val="o"/>
+      <w:lvlJc w:val="left"/>
+      <w:pPr>
+        <w:ind w:left="3730" w:hanging="360"/>
+      </w:pPr>
+      <w:rPr>
+        <w:rFonts w:ascii="Courier New" w:hAnsi="Courier New" w:cs="Courier New" w:hint="default"/>
+      </w:rPr>
+    </w:lvl>
+    <w:lvl w:ilvl="5" w:tplc="04100005" w:tentative="1">
+      <w:start w:val="1"/>
+      <w:numFmt w:val="bullet"/>
+      <w:lvlText w:val=""/>
+      <w:lvlJc w:val="left"/>
+      <w:pPr>
+        <w:ind w:left="4450" w:hanging="360"/>
+      </w:pPr>
+      <w:rPr>
+        <w:rFonts w:ascii="Wingdings" w:hAnsi="Wingdings" w:hint="default"/>
+      </w:rPr>
+    </w:lvl>
+    <w:lvl w:ilvl="6" w:tplc="04100001" w:tentative="1">
+      <w:start w:val="1"/>
+      <w:numFmt w:val="bullet"/>
+      <w:lvlText w:val=""/>
+      <w:lvlJc w:val="left"/>
+      <w:pPr>
+        <w:ind w:left="5170" w:hanging="360"/>
+      </w:pPr>
+      <w:rPr>
+        <w:rFonts w:ascii="Symbol" w:hAnsi="Symbol" w:hint="default"/>
+      </w:rPr>
+    </w:lvl>
+    <w:lvl w:ilvl="7" w:tplc="04100003" w:tentative="1">
+      <w:start w:val="1"/>
+      <w:numFmt w:val="bullet"/>
+      <w:lvlText w:val="o"/>
+      <w:lvlJc w:val="left"/>
+      <w:pPr>
+        <w:ind w:left="5890" w:hanging="360"/>
+      </w:pPr>
+      <w:rPr>
+        <w:rFonts w:ascii="Courier New" w:hAnsi="Courier New" w:cs="Courier New" w:hint="default"/>
+      </w:rPr>
+    </w:lvl>
+    <w:lvl w:ilvl="8" w:tplc="04100005" w:tentative="1">
+      <w:start w:val="1"/>
+      <w:numFmt w:val="bullet"/>
+      <w:lvlText w:val=""/>
+      <w:lvlJc w:val="left"/>
+      <w:pPr>
+        <w:ind w:left="6610" w:hanging="360"/>
+      </w:pPr>
+      <w:rPr>
+        <w:rFonts w:ascii="Wingdings" w:hAnsi="Wingdings" w:hint="default"/>
+      </w:rPr>
+    </w:lvl>
+  </w:abstractNum>
+  <w:abstractNum w:abstractNumId="1" w15:restartNumberingAfterBreak="0">
+    <w:nsid w:val="2DD0351F"/>
+    <w:multiLevelType w:val="hybridMultilevel"/>
+    <w:tmpl w:val="332CA6D2"/>
+    <w:lvl w:ilvl="0" w:tplc="04100001">
+      <w:start w:val="1"/>
+      <w:numFmt w:val="bullet"/>
+      <w:lvlText w:val=""/>
+      <w:lvlJc w:val="left"/>
+      <w:pPr>
+        <w:ind w:left="850" w:hanging="360"/>
+      </w:pPr>
+      <w:rPr>
+        <w:rFonts w:ascii="Symbol" w:hAnsi="Symbol" w:hint="default"/>
+      </w:rPr>
+    </w:lvl>
+    <w:lvl w:ilvl="1" w:tplc="04100003" w:tentative="1">
+      <w:start w:val="1"/>
+      <w:numFmt w:val="bullet"/>
+      <w:lvlText w:val="o"/>
+      <w:lvlJc w:val="left"/>
+      <w:pPr>
+        <w:ind w:left="1570" w:hanging="360"/>
+      </w:pPr>
+      <w:rPr>
+        <w:rFonts w:ascii="Courier New" w:hAnsi="Courier New" w:cs="Courier New" w:hint="default"/>
+      </w:rPr>
+    </w:lvl>
+    <w:lvl w:ilvl="2" w:tplc="04100005" w:tentative="1">
+      <w:start w:val="1"/>
+      <w:numFmt w:val="bullet"/>
+      <w:lvlText w:val=""/>
+      <w:lvlJc w:val="left"/>
+      <w:pPr>
+        <w:ind w:left="2290" w:hanging="360"/>
+      </w:pPr>
+      <w:rPr>
+        <w:rFonts w:ascii="Wingdings" w:hAnsi="Wingdings" w:hint="default"/>
+      </w:rPr>
+    </w:lvl>
+    <w:lvl w:ilvl="3" w:tplc="04100001" w:tentative="1">
+      <w:start w:val="1"/>
+      <w:numFmt w:val="bullet"/>
+      <w:lvlText w:val=""/>
+      <w:lvlJc w:val="left"/>
+      <w:pPr>
+        <w:ind w:left="3010" w:hanging="360"/>
+      </w:pPr>
+      <w:rPr>
+        <w:rFonts w:ascii="Symbol" w:hAnsi="Symbol" w:hint="default"/>
+      </w:rPr>
+    </w:lvl>
+    <w:lvl w:ilvl="4" w:tplc="04100003" w:tentative="1">
+      <w:start w:val="1"/>
+      <w:numFmt w:val="bullet"/>
+      <w:lvlText w:val="o"/>
+      <w:lvlJc w:val="left"/>
+      <w:pPr>
+        <w:ind w:left="3730" w:hanging="360"/>
+      </w:pPr>
+      <w:rPr>
+        <w:rFonts w:ascii="Courier New" w:hAnsi="Courier New" w:cs="Courier New" w:hint="default"/>
+      </w:rPr>
+    </w:lvl>
+    <w:lvl w:ilvl="5" w:tplc="04100005" w:tentative="1">
+      <w:start w:val="1"/>
+      <w:numFmt w:val="bullet"/>
+      <w:lvlText w:val=""/>
+      <w:lvlJc w:val="left"/>
+      <w:pPr>
+        <w:ind w:left="4450" w:hanging="360"/>
+      </w:pPr>
+      <w:rPr>
+        <w:rFonts w:ascii="Wingdings" w:hAnsi="Wingdings" w:hint="default"/>
+      </w:rPr>
+    </w:lvl>
+    <w:lvl w:ilvl="6" w:tplc="04100001" w:tentative="1">
+      <w:start w:val="1"/>
+      <w:numFmt w:val="bullet"/>
+      <w:lvlText w:val=""/>
+      <w:lvlJc w:val="left"/>
+      <w:pPr>
+        <w:ind w:left="5170" w:hanging="360"/>
+      </w:pPr>
+      <w:rPr>
+        <w:rFonts w:ascii="Symbol" w:hAnsi="Symbol" w:hint="default"/>
+      </w:rPr>
+    </w:lvl>
+    <w:lvl w:ilvl="7" w:tplc="04100003" w:tentative="1">
+      <w:start w:val="1"/>
+      <w:numFmt w:val="bullet"/>
+      <w:lvlText w:val="o"/>
+      <w:lvlJc w:val="left"/>
+      <w:pPr>
+        <w:ind w:left="5890" w:hanging="360"/>
+      </w:pPr>
+      <w:rPr>
+        <w:rFonts w:ascii="Courier New" w:hAnsi="Courier New" w:cs="Courier New" w:hint="default"/>
+      </w:rPr>
+    </w:lvl>
+    <w:lvl w:ilvl="8" w:tplc="04100005" w:tentative="1">
+      <w:start w:val="1"/>
+      <w:numFmt w:val="bullet"/>
+      <w:lvlText w:val=""/>
+      <w:lvlJc w:val="left"/>
+      <w:pPr>
+        <w:ind w:left="6610" w:hanging="360"/>
+      </w:pPr>
+      <w:rPr>
+        <w:rFonts w:ascii="Wingdings" w:hAnsi="Wingdings" w:hint="default"/>
+      </w:rPr>
+    </w:lvl>
+  </w:abstractNum>
+  <w:num w:numId="1" w16cid:durableId="22707315">
+    <w:abstractNumId w:val="0"/>
+  </w:num>
+  <w:num w:numId="2" w16cid:durableId="985083313">
+    <w:abstractNumId w:val="1"/>
+  </w:num>
+</w:numbering>
 </file>
 
 <file path=word/styles.xml><?xml version="1.0" encoding="utf-8"?>
@@ -2787,6 +3275,17 @@
       <w:szCs w:val="24"/>
     </w:rPr>
   </w:style>
+  <w:style w:type="paragraph" w:styleId="Paragrafoelenco">
+    <w:name w:val="List Paragraph"/>
+    <w:basedOn w:val="Normale"/>
+    <w:uiPriority w:val="34"/>
+    <w:qFormat/>
+    <w:rsid w:val="00607746"/>
+    <w:pPr>
+      <w:ind w:left="720"/>
+      <w:contextualSpacing/>
+    </w:pPr>
+  </w:style>
 </w:styles>
 </file>
 

</xml_diff>